<commit_message>
Add 2nd 2 page report here
</commit_message>
<xml_diff>
--- a/StructuralAnalysisTool.docx
+++ b/StructuralAnalysisTool.docx
@@ -4,27 +4,110 @@
   <w:body>
     <w:p>
       <w:pPr>
-        <w:pStyle w:val="Default"/>
-        <w:rPr>
-          <w:rFonts w:ascii="Times New Roman" w:hAnsi="Times New Roman" w:cs="Times New Roman"/>
-        </w:rPr>
-      </w:pPr>
-      <w:r>
-        <w:rPr>
-          <w:rFonts w:ascii="Times New Roman" w:hAnsi="Times New Roman" w:cs="Times New Roman"/>
-          <w:b/>
-          <w:bCs/>
-        </w:rPr>
-        <w:t xml:space="preserve">Tool:- </w:t>
-      </w:r>
-      <w:r>
-        <w:rPr>
-          <w:rFonts w:ascii="Times New Roman" w:hAnsi="Times New Roman" w:cs="Times New Roman"/>
+        <w:rPr>
+          <w:rFonts w:ascii="Times New Roman" w:hAnsi="Times New Roman" w:cs="Times New Roman"/>
+          <w:b/>
+          <w:bCs/>
+          <w:sz w:val="26"/>
+          <w:szCs w:val="26"/>
+        </w:rPr>
+      </w:pPr>
+      <w:r>
+        <w:rPr>
+          <w:rFonts w:ascii="Times New Roman" w:hAnsi="Times New Roman" w:cs="Times New Roman"/>
+          <w:b/>
+          <w:bCs/>
+        </w:rPr>
+        <w:t xml:space="preserve"> </w:t>
+      </w:r>
+      <w:r>
+        <w:rPr>
+          <w:rFonts w:ascii="Times New Roman" w:hAnsi="Times New Roman" w:cs="Times New Roman"/>
+          <w:b/>
+          <w:bCs/>
+          <w:sz w:val="26"/>
+          <w:szCs w:val="26"/>
+        </w:rPr>
+        <w:t>Introduction to tool</w:t>
+      </w:r>
+      <w:r>
+        <w:rPr>
+          <w:rFonts w:ascii="Times New Roman" w:hAnsi="Times New Roman" w:cs="Times New Roman"/>
+          <w:b/>
+          <w:bCs/>
+          <w:sz w:val="26"/>
+          <w:szCs w:val="26"/>
+        </w:rPr>
+        <w:t xml:space="preserve">: - </w:t>
+      </w:r>
+      <w:r>
+        <w:rPr>
+          <w:rFonts w:ascii="Times New Roman" w:hAnsi="Times New Roman" w:cs="Times New Roman"/>
+          <w:sz w:val="24"/>
+          <w:szCs w:val="24"/>
         </w:rPr>
         <w:t>Jacoco</w:t>
+      </w:r>
+      <w:r>
+        <w:rPr>
+          <w:rFonts w:ascii="Times New Roman" w:hAnsi="Times New Roman" w:cs="Times New Roman"/>
+          <w:sz w:val="24"/>
+          <w:szCs w:val="24"/>
+        </w:rPr>
+        <w:t xml:space="preserve"> is a structural code coverage tool </w:t>
+      </w:r>
+      <w:r>
+        <w:rPr>
+          <w:rFonts w:ascii="Times New Roman" w:hAnsi="Times New Roman" w:cs="Times New Roman"/>
+          <w:sz w:val="24"/>
+          <w:szCs w:val="24"/>
+        </w:rPr>
+        <w:t xml:space="preserve">to generate a report of how much percentage of </w:t>
+      </w:r>
+      <w:r>
+        <w:rPr>
+          <w:rFonts w:ascii="Times New Roman" w:hAnsi="Times New Roman" w:cs="Times New Roman"/>
+          <w:sz w:val="24"/>
+          <w:szCs w:val="24"/>
+        </w:rPr>
+        <w:t xml:space="preserve">java </w:t>
+      </w:r>
+      <w:r>
+        <w:rPr>
+          <w:rFonts w:ascii="Times New Roman" w:hAnsi="Times New Roman" w:cs="Times New Roman"/>
+          <w:sz w:val="24"/>
+          <w:szCs w:val="24"/>
+        </w:rPr>
+        <w:t>code is</w:t>
+      </w:r>
+      <w:r>
+        <w:rPr>
+          <w:rFonts w:ascii="Times New Roman" w:hAnsi="Times New Roman" w:cs="Times New Roman"/>
+          <w:sz w:val="24"/>
+          <w:szCs w:val="24"/>
+        </w:rPr>
+        <w:t xml:space="preserve"> covered by implemented test methods</w:t>
       </w:r>
       <w:bookmarkStart w:id="0" w:name="_GoBack"/>
       <w:bookmarkEnd w:id="0"/>
+      <w:r>
+        <w:rPr>
+          <w:rFonts w:ascii="Times New Roman" w:hAnsi="Times New Roman" w:cs="Times New Roman"/>
+          <w:sz w:val="24"/>
+          <w:szCs w:val="24"/>
+        </w:rPr>
+        <w:t xml:space="preserve">. </w:t>
+      </w:r>
+    </w:p>
+    <w:p>
+      <w:pPr>
+        <w:pStyle w:val="Default"/>
+        <w:rPr>
+          <w:rFonts w:ascii="Times New Roman" w:hAnsi="Times New Roman" w:cs="Times New Roman"/>
+          <w:b/>
+          <w:bCs/>
+        </w:rPr>
+      </w:pPr>
     </w:p>
     <w:p>
       <w:pPr>
@@ -52,7 +135,7 @@
           <w:sz w:val="26"/>
           <w:szCs w:val="26"/>
         </w:rPr>
-        <w:t>Introduction to tool</w:t>
+        <w:t>Download and configuration details</w:t>
       </w:r>
       <w:r>
         <w:rPr>
@@ -101,7 +184,7 @@
           <w:sz w:val="26"/>
           <w:szCs w:val="26"/>
         </w:rPr>
-        <w:t>Download and configuration details</w:t>
+        <w:t>Usage of Tool</w:t>
       </w:r>
       <w:r>
         <w:rPr>
@@ -150,7 +233,7 @@
           <w:sz w:val="26"/>
           <w:szCs w:val="26"/>
         </w:rPr>
-        <w:t>Usage of Tool</w:t>
+        <w:t>Strengths and weaknesses</w:t>
       </w:r>
       <w:r>
         <w:rPr>
@@ -199,7 +282,7 @@
           <w:sz w:val="26"/>
           <w:szCs w:val="26"/>
         </w:rPr>
-        <w:t>Strengths and weaknesses</w:t>
+        <w:t>User Reviews of the tool</w:t>
       </w:r>
       <w:r>
         <w:rPr>
@@ -248,7 +331,7 @@
           <w:sz w:val="26"/>
           <w:szCs w:val="26"/>
         </w:rPr>
-        <w:t>User Reviews of the tool</w:t>
+        <w:t>Snapshots of tool usage using selected code samples</w:t>
       </w:r>
       <w:r>
         <w:rPr>
@@ -277,8 +360,6 @@
           <w:rFonts w:ascii="Times New Roman" w:hAnsi="Times New Roman" w:cs="Times New Roman"/>
           <w:b/>
           <w:bCs/>
-          <w:sz w:val="26"/>
-          <w:szCs w:val="26"/>
         </w:rPr>
       </w:pPr>
       <w:r>
@@ -297,64 +378,7 @@
           <w:sz w:val="26"/>
           <w:szCs w:val="26"/>
         </w:rPr>
-        <w:t>Snapshots of tool usage using selected code samples</w:t>
-      </w:r>
-      <w:r>
-        <w:rPr>
-          <w:rFonts w:ascii="Times New Roman" w:hAnsi="Times New Roman" w:cs="Times New Roman"/>
-          <w:b/>
-          <w:bCs/>
-          <w:sz w:val="26"/>
-          <w:szCs w:val="26"/>
-        </w:rPr>
-        <w:t>:-</w:t>
-      </w:r>
-    </w:p>
-    <w:p>
-      <w:pPr>
-        <w:pStyle w:val="Default"/>
-        <w:rPr>
-          <w:rFonts w:ascii="Times New Roman" w:hAnsi="Times New Roman" w:cs="Times New Roman"/>
-          <w:b/>
-          <w:bCs/>
-        </w:rPr>
-      </w:pPr>
-    </w:p>
-    <w:p>
-      <w:pPr>
-        <w:rPr>
-          <w:rFonts w:ascii="Times New Roman" w:hAnsi="Times New Roman" w:cs="Times New Roman"/>
-          <w:b/>
-          <w:bCs/>
-        </w:rPr>
-      </w:pPr>
-      <w:r>
-        <w:rPr>
-          <w:rFonts w:ascii="Times New Roman" w:hAnsi="Times New Roman" w:cs="Times New Roman"/>
-          <w:b/>
-          <w:bCs/>
-        </w:rPr>
-        <w:t xml:space="preserve"> </w:t>
-      </w:r>
-      <w:r>
-        <w:rPr>
-          <w:rFonts w:ascii="Times New Roman" w:hAnsi="Times New Roman" w:cs="Times New Roman"/>
-          <w:b/>
-          <w:bCs/>
-          <w:sz w:val="26"/>
-          <w:szCs w:val="26"/>
-        </w:rPr>
-        <w:t>Outcome</w:t>
-      </w:r>
-      <w:r>
-        <w:rPr>
-          <w:rFonts w:ascii="Times New Roman" w:hAnsi="Times New Roman" w:cs="Times New Roman"/>
-          <w:b/>
-          <w:bCs/>
-          <w:sz w:val="26"/>
-          <w:szCs w:val="26"/>
-        </w:rPr>
-        <w:t xml:space="preserve"> of the tool</w:t>
+        <w:t>Outcome of the tool</w:t>
       </w:r>
       <w:r>
         <w:rPr>

</xml_diff>

<commit_message>
Add the 2nd report here
</commit_message>
<xml_diff>
--- a/StructuralAnalysisTool.docx
+++ b/StructuralAnalysisTool.docx
@@ -181,74 +181,175 @@
         </w:rPr>
         <w:t xml:space="preserve"> URL] or mention the URL in the root pom.xml to download through internet.</w:t>
       </w:r>
+      <w:r>
+        <w:rPr>
+          <w:rFonts w:ascii="Times New Roman" w:hAnsi="Times New Roman" w:cs="Times New Roman"/>
+          <w:sz w:val="24"/>
+          <w:szCs w:val="24"/>
+        </w:rPr>
+        <w:t xml:space="preserve"> B</w:t>
+      </w:r>
+      <w:r>
+        <w:rPr>
+          <w:rFonts w:ascii="Times New Roman" w:hAnsi="Times New Roman" w:cs="Times New Roman"/>
+          <w:sz w:val="24"/>
+          <w:szCs w:val="24"/>
+        </w:rPr>
+        <w:t>u</w:t>
+      </w:r>
+      <w:r>
+        <w:rPr>
+          <w:rFonts w:ascii="Times New Roman" w:hAnsi="Times New Roman" w:cs="Times New Roman"/>
+          <w:sz w:val="24"/>
+          <w:szCs w:val="24"/>
+        </w:rPr>
+        <w:t xml:space="preserve">ild </w:t>
+      </w:r>
+      <w:r>
+        <w:rPr>
+          <w:rFonts w:ascii="Times New Roman" w:hAnsi="Times New Roman" w:cs="Times New Roman"/>
+          <w:sz w:val="24"/>
+          <w:szCs w:val="24"/>
+        </w:rPr>
+        <w:t>the java project with test classes, using maven or ant</w:t>
+      </w:r>
+      <w:r>
+        <w:rPr>
+          <w:rFonts w:ascii="Times New Roman" w:hAnsi="Times New Roman" w:cs="Times New Roman"/>
+          <w:sz w:val="24"/>
+          <w:szCs w:val="24"/>
+        </w:rPr>
+        <w:t>. Then</w:t>
+      </w:r>
+      <w:r>
+        <w:rPr>
+          <w:rFonts w:ascii="Times New Roman" w:hAnsi="Times New Roman" w:cs="Times New Roman"/>
+          <w:sz w:val="24"/>
+          <w:szCs w:val="24"/>
+        </w:rPr>
+        <w:t xml:space="preserve"> render the index.html page </w:t>
+      </w:r>
+      <w:r>
+        <w:rPr>
+          <w:rFonts w:ascii="Times New Roman" w:hAnsi="Times New Roman" w:cs="Times New Roman"/>
+          <w:sz w:val="24"/>
+          <w:szCs w:val="24"/>
+        </w:rPr>
+        <w:t>which is in the &lt;</w:t>
+      </w:r>
+      <w:r>
+        <w:rPr>
+          <w:rFonts w:ascii="Times New Roman" w:hAnsi="Times New Roman" w:cs="Times New Roman"/>
+          <w:sz w:val="24"/>
+          <w:szCs w:val="24"/>
+        </w:rPr>
+        <w:t>YourP</w:t>
+      </w:r>
+      <w:r>
+        <w:rPr>
+          <w:rFonts w:ascii="Times New Roman" w:hAnsi="Times New Roman" w:cs="Times New Roman"/>
+          <w:sz w:val="24"/>
+          <w:szCs w:val="24"/>
+        </w:rPr>
+        <w:t>rojectName&gt;</w:t>
+      </w:r>
+      <w:r>
+        <w:rPr>
+          <w:rFonts w:ascii="Times New Roman" w:hAnsi="Times New Roman" w:cs="Times New Roman"/>
+          <w:sz w:val="24"/>
+          <w:szCs w:val="24"/>
+        </w:rPr>
+        <w:t>\target\site\jacoco</w:t>
+      </w:r>
+      <w:r>
+        <w:rPr>
+          <w:rFonts w:ascii="Times New Roman" w:hAnsi="Times New Roman" w:cs="Times New Roman"/>
+          <w:sz w:val="24"/>
+          <w:szCs w:val="24"/>
+        </w:rPr>
+        <w:t xml:space="preserve"> </w:t>
+      </w:r>
+      <w:r>
+        <w:rPr>
+          <w:rFonts w:ascii="Times New Roman" w:hAnsi="Times New Roman" w:cs="Times New Roman"/>
+          <w:sz w:val="24"/>
+          <w:szCs w:val="24"/>
+        </w:rPr>
+        <w:t xml:space="preserve">to </w:t>
+      </w:r>
+      <w:r>
+        <w:rPr>
+          <w:rFonts w:ascii="Times New Roman" w:hAnsi="Times New Roman" w:cs="Times New Roman"/>
+          <w:sz w:val="24"/>
+          <w:szCs w:val="24"/>
+        </w:rPr>
+        <w:t xml:space="preserve">see the </w:t>
+      </w:r>
+      <w:r>
+        <w:rPr>
+          <w:rFonts w:ascii="Times New Roman" w:hAnsi="Times New Roman" w:cs="Times New Roman"/>
+          <w:sz w:val="24"/>
+          <w:szCs w:val="24"/>
+        </w:rPr>
+        <w:t>generate</w:t>
+      </w:r>
+      <w:r>
+        <w:rPr>
+          <w:rFonts w:ascii="Times New Roman" w:hAnsi="Times New Roman" w:cs="Times New Roman"/>
+          <w:sz w:val="24"/>
+          <w:szCs w:val="24"/>
+        </w:rPr>
+        <w:t>d</w:t>
+      </w:r>
+      <w:r>
+        <w:rPr>
+          <w:rFonts w:ascii="Times New Roman" w:hAnsi="Times New Roman" w:cs="Times New Roman"/>
+          <w:sz w:val="24"/>
+          <w:szCs w:val="24"/>
+        </w:rPr>
+        <w:t xml:space="preserve"> report. </w:t>
+      </w:r>
     </w:p>
     <w:p>
       <w:pPr>
         <w:rPr>
           <w:rFonts w:ascii="Times New Roman" w:hAnsi="Times New Roman" w:cs="Times New Roman"/>
-          <w:sz w:val="26"/>
-          <w:szCs w:val="26"/>
-        </w:rPr>
-      </w:pPr>
-      <w:r>
-        <w:rPr>
-          <w:rFonts w:ascii="Times New Roman" w:hAnsi="Times New Roman" w:cs="Times New Roman"/>
-          <w:sz w:val="24"/>
-          <w:szCs w:val="24"/>
-        </w:rPr>
-        <w:t>&lt;configuration&gt; only maven?</w:t>
+          <w:b/>
+          <w:bCs/>
+          <w:sz w:val="26"/>
+          <w:szCs w:val="26"/>
+        </w:rPr>
+      </w:pPr>
+      <w:r>
+        <w:rPr>
+          <w:rFonts w:ascii="Times New Roman" w:hAnsi="Times New Roman" w:cs="Times New Roman"/>
+          <w:b/>
+          <w:bCs/>
+        </w:rPr>
+        <w:t xml:space="preserve"> </w:t>
+      </w:r>
+      <w:r>
+        <w:rPr>
+          <w:rFonts w:ascii="Times New Roman" w:hAnsi="Times New Roman" w:cs="Times New Roman"/>
+          <w:b/>
+          <w:bCs/>
+          <w:sz w:val="26"/>
+          <w:szCs w:val="26"/>
+        </w:rPr>
+        <w:t>Usage of Tool</w:t>
+      </w:r>
+      <w:r>
+        <w:rPr>
+          <w:rFonts w:ascii="Times New Roman" w:hAnsi="Times New Roman" w:cs="Times New Roman"/>
+          <w:b/>
+          <w:bCs/>
+          <w:sz w:val="26"/>
+          <w:szCs w:val="26"/>
+        </w:rPr>
+        <w:t>:-</w:t>
       </w:r>
       <w:bookmarkStart w:id="0" w:name="_GoBack"/>
       <w:bookmarkEnd w:id="0"/>
-    </w:p>
-    <w:p>
-      <w:pPr>
-        <w:pStyle w:val="Default"/>
-        <w:rPr>
-          <w:rFonts w:ascii="Times New Roman" w:hAnsi="Times New Roman" w:cs="Times New Roman"/>
-          <w:b/>
-          <w:bCs/>
-        </w:rPr>
-      </w:pPr>
-    </w:p>
-    <w:p>
-      <w:pPr>
-        <w:rPr>
-          <w:rFonts w:ascii="Times New Roman" w:hAnsi="Times New Roman" w:cs="Times New Roman"/>
-          <w:b/>
-          <w:bCs/>
-          <w:sz w:val="26"/>
-          <w:szCs w:val="26"/>
-        </w:rPr>
-      </w:pPr>
-      <w:r>
-        <w:rPr>
-          <w:rFonts w:ascii="Times New Roman" w:hAnsi="Times New Roman" w:cs="Times New Roman"/>
-          <w:b/>
-          <w:bCs/>
-        </w:rPr>
-        <w:t xml:space="preserve"> </w:t>
-      </w:r>
-      <w:r>
-        <w:rPr>
-          <w:rFonts w:ascii="Times New Roman" w:hAnsi="Times New Roman" w:cs="Times New Roman"/>
-          <w:b/>
-          <w:bCs/>
-          <w:sz w:val="26"/>
-          <w:szCs w:val="26"/>
-        </w:rPr>
-        <w:t>Usage of Tool</w:t>
-      </w:r>
-      <w:r>
-        <w:rPr>
-          <w:rFonts w:ascii="Times New Roman" w:hAnsi="Times New Roman" w:cs="Times New Roman"/>
-          <w:b/>
-          <w:bCs/>
-          <w:sz w:val="26"/>
-          <w:szCs w:val="26"/>
-        </w:rPr>
-        <w:t>:-</w:t>
-      </w:r>
     </w:p>
     <w:p>
       <w:pPr>

</xml_diff>

<commit_message>
Add strutural report here
</commit_message>
<xml_diff>
--- a/StructuralAnalysisTool.docx
+++ b/StructuralAnalysisTool.docx
@@ -4,6 +4,798 @@
   <w:body>
     <w:p>
       <w:pPr>
+        <w:spacing w:line="256" w:lineRule="auto"/>
+        <w:rPr>
+          <w:rFonts w:ascii="Times New Roman" w:eastAsia="Calibri" w:hAnsi="Times New Roman" w:cs="Times New Roman"/>
+          <w:lang w:val="en-GB" w:bidi="si-LK"/>
+        </w:rPr>
+      </w:pPr>
+      <w:r>
+        <w:rPr>
+          <w:rFonts w:ascii="Calibri" w:eastAsia="Calibri" w:hAnsi="Calibri" w:cs="Iskoola Pota"/>
+          <w:noProof/>
+          <w:lang w:val="en-GB" w:eastAsia="en-GB" w:bidi="si-LK"/>
+        </w:rPr>
+        <w:drawing>
+          <wp:anchor distT="0" distB="0" distL="114300" distR="114300" simplePos="0" relativeHeight="251659264" behindDoc="1" locked="0" layoutInCell="1" allowOverlap="1" wp14:anchorId="26BEC693" wp14:editId="0FB902C8">
+            <wp:simplePos x="0" y="0"/>
+            <wp:positionH relativeFrom="margin">
+              <wp:posOffset>2294890</wp:posOffset>
+            </wp:positionH>
+            <wp:positionV relativeFrom="margin">
+              <wp:posOffset>239395</wp:posOffset>
+            </wp:positionV>
+            <wp:extent cx="956945" cy="1179830"/>
+            <wp:effectExtent l="0" t="0" r="0" b="1270"/>
+            <wp:wrapSquare wrapText="bothSides"/>
+            <wp:docPr id="6" name="Picture 17"/>
+            <wp:cNvGraphicFramePr>
+              <a:graphicFrameLocks xmlns:a="http://schemas.openxmlformats.org/drawingml/2006/main" noChangeAspect="1"/>
+            </wp:cNvGraphicFramePr>
+            <a:graphic xmlns:a="http://schemas.openxmlformats.org/drawingml/2006/main">
+              <a:graphicData uri="http://schemas.openxmlformats.org/drawingml/2006/picture">
+                <pic:pic xmlns:pic="http://schemas.openxmlformats.org/drawingml/2006/picture">
+                  <pic:nvPicPr>
+                    <pic:cNvPr id="0" name="Picture 17"/>
+                    <pic:cNvPicPr>
+                      <a:picLocks noChangeAspect="1" noChangeArrowheads="1"/>
+                    </pic:cNvPicPr>
+                  </pic:nvPicPr>
+                  <pic:blipFill>
+                    <a:blip r:embed="rId5">
+                      <a:extLst>
+                        <a:ext uri="{28A0092B-C50C-407E-A947-70E740481C1C}">
+                          <a14:useLocalDpi xmlns:a14="http://schemas.microsoft.com/office/drawing/2010/main" val="0"/>
+                        </a:ext>
+                      </a:extLst>
+                    </a:blip>
+                    <a:srcRect/>
+                    <a:stretch>
+                      <a:fillRect/>
+                    </a:stretch>
+                  </pic:blipFill>
+                  <pic:spPr bwMode="auto">
+                    <a:xfrm>
+                      <a:off x="0" y="0"/>
+                      <a:ext cx="956945" cy="1179830"/>
+                    </a:xfrm>
+                    <a:prstGeom prst="rect">
+                      <a:avLst/>
+                    </a:prstGeom>
+                    <a:noFill/>
+                  </pic:spPr>
+                </pic:pic>
+              </a:graphicData>
+            </a:graphic>
+            <wp14:sizeRelH relativeFrom="page">
+              <wp14:pctWidth>0</wp14:pctWidth>
+            </wp14:sizeRelH>
+            <wp14:sizeRelV relativeFrom="page">
+              <wp14:pctHeight>0</wp14:pctHeight>
+            </wp14:sizeRelV>
+          </wp:anchor>
+        </w:drawing>
+      </w:r>
+    </w:p>
+    <w:p>
+      <w:pPr>
+        <w:spacing w:line="256" w:lineRule="auto"/>
+        <w:rPr>
+          <w:rFonts w:ascii="Times New Roman" w:eastAsia="Calibri" w:hAnsi="Times New Roman" w:cs="Times New Roman"/>
+          <w:lang w:val="en-GB" w:bidi="si-LK"/>
+        </w:rPr>
+      </w:pPr>
+    </w:p>
+    <w:p>
+      <w:pPr>
+        <w:spacing w:line="256" w:lineRule="auto"/>
+        <w:rPr>
+          <w:rFonts w:ascii="Times New Roman" w:eastAsia="Calibri" w:hAnsi="Times New Roman" w:cs="Times New Roman"/>
+          <w:lang w:val="en-GB" w:bidi="si-LK"/>
+        </w:rPr>
+      </w:pPr>
+    </w:p>
+    <w:p>
+      <w:pPr>
+        <w:spacing w:line="256" w:lineRule="auto"/>
+        <w:rPr>
+          <w:rFonts w:ascii="Times New Roman" w:eastAsia="Calibri" w:hAnsi="Times New Roman" w:cs="Times New Roman"/>
+          <w:lang w:val="en-GB" w:bidi="si-LK"/>
+        </w:rPr>
+      </w:pPr>
+    </w:p>
+    <w:p>
+      <w:pPr>
+        <w:spacing w:line="256" w:lineRule="auto"/>
+        <w:rPr>
+          <w:rFonts w:ascii="Times New Roman" w:eastAsia="Calibri" w:hAnsi="Times New Roman" w:cs="Times New Roman"/>
+          <w:lang w:val="en-GB" w:bidi="si-LK"/>
+        </w:rPr>
+      </w:pPr>
+    </w:p>
+    <w:p>
+      <w:pPr>
+        <w:spacing w:line="256" w:lineRule="auto"/>
+        <w:rPr>
+          <w:rFonts w:ascii="Times New Roman" w:eastAsia="Calibri" w:hAnsi="Times New Roman" w:cs="Times New Roman"/>
+          <w:lang w:val="en-GB" w:bidi="si-LK"/>
+        </w:rPr>
+      </w:pPr>
+    </w:p>
+    <w:p>
+      <w:pPr>
+        <w:autoSpaceDE w:val="0"/>
+        <w:autoSpaceDN w:val="0"/>
+        <w:adjustRightInd w:val="0"/>
+        <w:spacing w:after="0" w:line="240" w:lineRule="auto"/>
+        <w:rPr>
+          <w:rFonts w:ascii="Times New Roman" w:eastAsia="Calibri" w:hAnsi="Times New Roman" w:cs="Times New Roman"/>
+          <w:color w:val="000000"/>
+          <w:sz w:val="24"/>
+          <w:szCs w:val="24"/>
+          <w:lang w:val="en-GB" w:bidi="si-LK"/>
+        </w:rPr>
+      </w:pPr>
+    </w:p>
+    <w:p>
+      <w:pPr>
+        <w:spacing w:line="256" w:lineRule="auto"/>
+        <w:jc w:val="center"/>
+        <w:rPr>
+          <w:rFonts w:ascii="Times New Roman" w:eastAsia="Calibri" w:hAnsi="Times New Roman" w:cs="Times New Roman"/>
+          <w:b/>
+          <w:bCs/>
+          <w:sz w:val="40"/>
+          <w:szCs w:val="40"/>
+          <w:lang w:val="en-GB" w:bidi="si-LK"/>
+        </w:rPr>
+      </w:pPr>
+      <w:r>
+        <w:rPr>
+          <w:rFonts w:ascii="Times New Roman" w:eastAsia="Calibri" w:hAnsi="Times New Roman" w:cs="Times New Roman"/>
+          <w:b/>
+          <w:bCs/>
+          <w:sz w:val="40"/>
+          <w:szCs w:val="40"/>
+          <w:lang w:val="en-GB" w:bidi="si-LK"/>
+        </w:rPr>
+        <w:t>Sri Lanka Institute of Information Technology</w:t>
+      </w:r>
+    </w:p>
+    <w:p>
+      <w:pPr>
+        <w:spacing w:line="256" w:lineRule="auto"/>
+        <w:jc w:val="center"/>
+        <w:rPr>
+          <w:rFonts w:ascii="Times New Roman" w:eastAsia="Calibri" w:hAnsi="Times New Roman" w:cs="Times New Roman"/>
+          <w:b/>
+          <w:bCs/>
+          <w:sz w:val="40"/>
+          <w:szCs w:val="40"/>
+          <w:lang w:val="en-GB" w:bidi="si-LK"/>
+        </w:rPr>
+      </w:pPr>
+    </w:p>
+    <w:p>
+      <w:pPr>
+        <w:spacing w:line="256" w:lineRule="auto"/>
+        <w:jc w:val="center"/>
+        <w:rPr>
+          <w:rFonts w:ascii="Times New Roman" w:eastAsia="Calibri" w:hAnsi="Times New Roman" w:cs="Times New Roman"/>
+          <w:b/>
+          <w:bCs/>
+          <w:sz w:val="40"/>
+          <w:szCs w:val="40"/>
+          <w:lang w:val="en-GB" w:bidi="si-LK"/>
+        </w:rPr>
+      </w:pPr>
+    </w:p>
+    <w:p>
+      <w:pPr>
+        <w:spacing w:line="256" w:lineRule="auto"/>
+        <w:jc w:val="center"/>
+        <w:rPr>
+          <w:rFonts w:ascii="Times New Roman" w:eastAsia="Calibri" w:hAnsi="Times New Roman" w:cs="Times New Roman"/>
+          <w:b/>
+          <w:bCs/>
+          <w:sz w:val="40"/>
+          <w:szCs w:val="40"/>
+          <w:lang w:val="en-GB" w:bidi="si-LK"/>
+        </w:rPr>
+      </w:pPr>
+    </w:p>
+    <w:p>
+      <w:pPr>
+        <w:spacing w:line="256" w:lineRule="auto"/>
+        <w:jc w:val="center"/>
+        <w:rPr>
+          <w:rFonts w:ascii="Times New Roman" w:eastAsia="Calibri" w:hAnsi="Times New Roman" w:cs="Times New Roman"/>
+          <w:lang w:val="en-GB" w:bidi="si-LK"/>
+        </w:rPr>
+      </w:pPr>
+      <w:r>
+        <w:rPr>
+          <w:rFonts w:ascii="Times New Roman" w:eastAsia="Calibri" w:hAnsi="Times New Roman" w:cs="Times New Roman"/>
+          <w:b/>
+          <w:bCs/>
+          <w:sz w:val="36"/>
+          <w:szCs w:val="36"/>
+          <w:lang w:val="en-GB" w:bidi="si-LK"/>
+        </w:rPr>
+        <w:t>Group Assignment</w:t>
+      </w:r>
+    </w:p>
+    <w:p>
+      <w:pPr>
+        <w:spacing w:line="256" w:lineRule="auto"/>
+        <w:jc w:val="center"/>
+        <w:rPr>
+          <w:rFonts w:ascii="Times New Roman" w:eastAsia="Calibri" w:hAnsi="Times New Roman" w:cs="Times New Roman"/>
+          <w:sz w:val="32"/>
+          <w:szCs w:val="32"/>
+          <w:lang w:val="en-GB" w:bidi="si-LK"/>
+        </w:rPr>
+      </w:pPr>
+      <w:r>
+        <w:rPr>
+          <w:rFonts w:ascii="Times New Roman" w:eastAsia="Calibri" w:hAnsi="Times New Roman" w:cs="Times New Roman"/>
+          <w:sz w:val="32"/>
+          <w:szCs w:val="32"/>
+          <w:lang w:val="en-GB" w:bidi="si-LK"/>
+        </w:rPr>
+        <w:t>Software Engineering Process &amp; Quality Management (SE 301</w:t>
+      </w:r>
+      <w:r>
+        <w:rPr>
+          <w:rFonts w:ascii="Times New Roman" w:eastAsia="Calibri" w:hAnsi="Times New Roman" w:cs="Times New Roman"/>
+          <w:sz w:val="32"/>
+          <w:szCs w:val="32"/>
+          <w:lang w:val="en-GB" w:bidi="si-LK"/>
+        </w:rPr>
+        <w:t>0)</w:t>
+      </w:r>
+    </w:p>
+    <w:p>
+      <w:pPr>
+        <w:spacing w:line="256" w:lineRule="auto"/>
+        <w:jc w:val="center"/>
+        <w:rPr>
+          <w:rFonts w:ascii="Times New Roman" w:eastAsia="Calibri" w:hAnsi="Times New Roman" w:cs="Times New Roman"/>
+          <w:sz w:val="32"/>
+          <w:szCs w:val="32"/>
+          <w:lang w:val="en-GB" w:bidi="si-LK"/>
+        </w:rPr>
+      </w:pPr>
+      <w:r>
+        <w:rPr>
+          <w:rFonts w:ascii="Times New Roman" w:eastAsia="Calibri" w:hAnsi="Times New Roman" w:cs="Times New Roman"/>
+          <w:sz w:val="32"/>
+          <w:szCs w:val="32"/>
+          <w:lang w:val="en-GB" w:bidi="si-LK"/>
+        </w:rPr>
+        <w:t>Year 03 Semester 01 – 2017</w:t>
+      </w:r>
+    </w:p>
+    <w:p>
+      <w:pPr>
+        <w:spacing w:line="256" w:lineRule="auto"/>
+        <w:jc w:val="center"/>
+        <w:rPr>
+          <w:rFonts w:ascii="Times New Roman" w:eastAsia="Calibri" w:hAnsi="Times New Roman" w:cs="Times New Roman"/>
+          <w:sz w:val="32"/>
+          <w:szCs w:val="32"/>
+          <w:lang w:val="en-GB" w:bidi="si-LK"/>
+        </w:rPr>
+      </w:pPr>
+    </w:p>
+    <w:p>
+      <w:pPr>
+        <w:spacing w:line="256" w:lineRule="auto"/>
+        <w:jc w:val="center"/>
+        <w:rPr>
+          <w:rFonts w:ascii="Times New Roman" w:eastAsia="Calibri" w:hAnsi="Times New Roman" w:cs="Times New Roman"/>
+          <w:sz w:val="32"/>
+          <w:szCs w:val="32"/>
+          <w:lang w:val="en-GB" w:bidi="si-LK"/>
+        </w:rPr>
+      </w:pPr>
+    </w:p>
+    <w:p>
+      <w:pPr>
+        <w:spacing w:line="256" w:lineRule="auto"/>
+        <w:jc w:val="center"/>
+        <w:rPr>
+          <w:rFonts w:ascii="Times New Roman" w:eastAsia="Calibri" w:hAnsi="Times New Roman" w:cs="Times New Roman"/>
+          <w:sz w:val="18"/>
+          <w:szCs w:val="18"/>
+          <w:lang w:val="en-GB" w:bidi="si-LK"/>
+        </w:rPr>
+      </w:pPr>
+    </w:p>
+    <w:p>
+      <w:pPr>
+        <w:spacing w:line="256" w:lineRule="auto"/>
+        <w:jc w:val="center"/>
+        <w:rPr>
+          <w:rFonts w:ascii="Times New Roman" w:eastAsia="Calibri" w:hAnsi="Times New Roman" w:cs="Times New Roman"/>
+          <w:color w:val="000000"/>
+          <w:sz w:val="8"/>
+          <w:szCs w:val="8"/>
+          <w:lang w:val="en-GB" w:bidi="si-LK"/>
+        </w:rPr>
+      </w:pPr>
+    </w:p>
+    <w:p>
+      <w:pPr>
+        <w:tabs>
+          <w:tab w:val="left" w:pos="3810"/>
+        </w:tabs>
+        <w:spacing w:line="256" w:lineRule="auto"/>
+        <w:jc w:val="center"/>
+        <w:rPr>
+          <w:rFonts w:ascii="Times New Roman" w:eastAsia="Calibri" w:hAnsi="Times New Roman" w:cs="Times New Roman"/>
+          <w:color w:val="000000"/>
+          <w:sz w:val="28"/>
+          <w:szCs w:val="28"/>
+          <w:lang w:val="en-GB" w:bidi="si-LK"/>
+        </w:rPr>
+      </w:pPr>
+      <w:r>
+        <w:rPr>
+          <w:rFonts w:ascii="Times New Roman" w:eastAsia="Calibri" w:hAnsi="Times New Roman" w:cs="Times New Roman"/>
+          <w:color w:val="000000"/>
+          <w:sz w:val="28"/>
+          <w:szCs w:val="28"/>
+          <w:lang w:val="en-GB" w:bidi="si-LK"/>
+        </w:rPr>
+        <w:t xml:space="preserve"> Submitted by:</w:t>
+      </w:r>
+    </w:p>
+    <w:p>
+      <w:pPr>
+        <w:tabs>
+          <w:tab w:val="left" w:pos="3810"/>
+        </w:tabs>
+        <w:spacing w:line="256" w:lineRule="auto"/>
+        <w:jc w:val="center"/>
+        <w:rPr>
+          <w:rFonts w:ascii="Times New Roman" w:eastAsia="Calibri" w:hAnsi="Times New Roman" w:cs="Times New Roman"/>
+          <w:color w:val="000000"/>
+          <w:sz w:val="4"/>
+          <w:szCs w:val="4"/>
+          <w:lang w:val="en-GB" w:bidi="si-LK"/>
+        </w:rPr>
+      </w:pPr>
+    </w:p>
+    <w:p>
+      <w:pPr>
+        <w:numPr>
+          <w:ilvl w:val="0"/>
+          <w:numId w:val="1"/>
+        </w:numPr>
+        <w:tabs>
+          <w:tab w:val="left" w:pos="2160"/>
+          <w:tab w:val="left" w:pos="3810"/>
+        </w:tabs>
+        <w:spacing w:line="256" w:lineRule="auto"/>
+        <w:contextualSpacing/>
+        <w:rPr>
+          <w:rFonts w:ascii="Times New Roman" w:eastAsia="Calibri" w:hAnsi="Times New Roman" w:cs="Times New Roman"/>
+          <w:color w:val="000000"/>
+          <w:sz w:val="28"/>
+          <w:szCs w:val="28"/>
+          <w:lang w:val="en-GB" w:bidi="si-LK"/>
+        </w:rPr>
+      </w:pPr>
+      <w:r>
+        <w:rPr>
+          <w:rFonts w:ascii="Times New Roman" w:eastAsia="Times New Roman" w:hAnsi="Times New Roman" w:cs="Times New Roman"/>
+          <w:color w:val="000000"/>
+          <w:sz w:val="28"/>
+          <w:szCs w:val="28"/>
+          <w:lang w:val="en-GB" w:bidi="si-LK"/>
+        </w:rPr>
+        <w:t>IT 14098888 - S.C.G</w:t>
+      </w:r>
+      <w:r>
+        <w:rPr>
+          <w:rFonts w:ascii="Times New Roman" w:eastAsia="Times New Roman" w:hAnsi="Times New Roman" w:cs="Times New Roman"/>
+          <w:color w:val="000000"/>
+          <w:sz w:val="28"/>
+          <w:szCs w:val="28"/>
+          <w:lang w:val="en-GB" w:bidi="si-LK"/>
+        </w:rPr>
+        <w:t>.</w:t>
+      </w:r>
+      <w:r>
+        <w:rPr>
+          <w:rFonts w:ascii="Times New Roman" w:eastAsia="Times New Roman" w:hAnsi="Times New Roman" w:cs="Times New Roman"/>
+          <w:color w:val="000000"/>
+          <w:sz w:val="28"/>
+          <w:szCs w:val="28"/>
+          <w:lang w:val="en-GB" w:bidi="si-LK"/>
+        </w:rPr>
+        <w:t xml:space="preserve"> Liyanage</w:t>
+      </w:r>
+    </w:p>
+    <w:p>
+      <w:pPr>
+        <w:numPr>
+          <w:ilvl w:val="0"/>
+          <w:numId w:val="1"/>
+        </w:numPr>
+        <w:tabs>
+          <w:tab w:val="left" w:pos="2160"/>
+          <w:tab w:val="left" w:pos="3810"/>
+        </w:tabs>
+        <w:spacing w:line="256" w:lineRule="auto"/>
+        <w:contextualSpacing/>
+        <w:rPr>
+          <w:rFonts w:ascii="Times New Roman" w:eastAsia="Calibri" w:hAnsi="Times New Roman" w:cs="Times New Roman"/>
+          <w:color w:val="000000"/>
+          <w:sz w:val="28"/>
+          <w:szCs w:val="28"/>
+          <w:lang w:val="en-GB" w:bidi="si-LK"/>
+        </w:rPr>
+      </w:pPr>
+      <w:r>
+        <w:rPr>
+          <w:rFonts w:ascii="Times New Roman" w:eastAsia="Times New Roman" w:hAnsi="Times New Roman" w:cs="Times New Roman"/>
+          <w:color w:val="000000"/>
+          <w:sz w:val="28"/>
+          <w:szCs w:val="28"/>
+          <w:lang w:val="en-GB" w:bidi="si-LK"/>
+        </w:rPr>
+        <w:t xml:space="preserve">IT 14084614 - D.A. </w:t>
+      </w:r>
+      <w:proofErr w:type="spellStart"/>
+      <w:r>
+        <w:rPr>
+          <w:rFonts w:ascii="Times New Roman" w:eastAsia="Times New Roman" w:hAnsi="Times New Roman" w:cs="Times New Roman"/>
+          <w:color w:val="000000"/>
+          <w:sz w:val="28"/>
+          <w:szCs w:val="28"/>
+          <w:lang w:val="en-GB" w:bidi="si-LK"/>
+        </w:rPr>
+        <w:t>Polwattage</w:t>
+      </w:r>
+      <w:proofErr w:type="spellEnd"/>
+    </w:p>
+    <w:p>
+      <w:pPr>
+        <w:numPr>
+          <w:ilvl w:val="0"/>
+          <w:numId w:val="1"/>
+        </w:numPr>
+        <w:tabs>
+          <w:tab w:val="left" w:pos="2160"/>
+          <w:tab w:val="left" w:pos="3810"/>
+        </w:tabs>
+        <w:spacing w:line="256" w:lineRule="auto"/>
+        <w:contextualSpacing/>
+        <w:rPr>
+          <w:rFonts w:ascii="Times New Roman" w:eastAsia="Calibri" w:hAnsi="Times New Roman" w:cs="Times New Roman"/>
+          <w:color w:val="000000"/>
+          <w:sz w:val="28"/>
+          <w:szCs w:val="28"/>
+          <w:lang w:val="en-GB" w:bidi="si-LK"/>
+        </w:rPr>
+      </w:pPr>
+      <w:r>
+        <w:rPr>
+          <w:rFonts w:ascii="Times New Roman" w:eastAsia="Times New Roman" w:hAnsi="Times New Roman" w:cs="Times New Roman"/>
+          <w:color w:val="000000"/>
+          <w:sz w:val="28"/>
+          <w:szCs w:val="28"/>
+          <w:lang w:val="en-GB" w:bidi="si-LK"/>
+        </w:rPr>
+        <w:t xml:space="preserve">IT 14104640 - S.R. </w:t>
+      </w:r>
+      <w:proofErr w:type="spellStart"/>
+      <w:r>
+        <w:rPr>
+          <w:rFonts w:ascii="Times New Roman" w:eastAsia="Times New Roman" w:hAnsi="Times New Roman" w:cs="Times New Roman"/>
+          <w:color w:val="000000"/>
+          <w:sz w:val="28"/>
+          <w:szCs w:val="28"/>
+          <w:lang w:val="en-GB" w:bidi="si-LK"/>
+        </w:rPr>
+        <w:t>Rajapakse</w:t>
+      </w:r>
+      <w:proofErr w:type="spellEnd"/>
+    </w:p>
+    <w:p>
+      <w:pPr>
+        <w:numPr>
+          <w:ilvl w:val="0"/>
+          <w:numId w:val="1"/>
+        </w:numPr>
+        <w:tabs>
+          <w:tab w:val="left" w:pos="2160"/>
+          <w:tab w:val="left" w:pos="3810"/>
+        </w:tabs>
+        <w:spacing w:line="256" w:lineRule="auto"/>
+        <w:contextualSpacing/>
+        <w:rPr>
+          <w:rFonts w:ascii="Times New Roman" w:eastAsia="Calibri" w:hAnsi="Times New Roman" w:cs="Times New Roman"/>
+          <w:color w:val="000000"/>
+          <w:sz w:val="28"/>
+          <w:szCs w:val="28"/>
+          <w:lang w:val="en-GB" w:bidi="si-LK"/>
+        </w:rPr>
+      </w:pPr>
+      <w:r>
+        <w:rPr>
+          <w:rFonts w:ascii="Times New Roman" w:eastAsia="Times New Roman" w:hAnsi="Times New Roman" w:cs="Times New Roman"/>
+          <w:color w:val="000000"/>
+          <w:sz w:val="28"/>
+          <w:szCs w:val="28"/>
+          <w:lang w:val="en-GB" w:bidi="si-LK"/>
+        </w:rPr>
+        <w:t xml:space="preserve">IT 15068774 - A.P.I.R. </w:t>
+      </w:r>
+      <w:proofErr w:type="spellStart"/>
+      <w:r>
+        <w:rPr>
+          <w:rFonts w:ascii="Times New Roman" w:eastAsia="Times New Roman" w:hAnsi="Times New Roman" w:cs="Times New Roman"/>
+          <w:color w:val="000000"/>
+          <w:sz w:val="28"/>
+          <w:szCs w:val="28"/>
+          <w:lang w:val="en-GB" w:bidi="si-LK"/>
+        </w:rPr>
+        <w:t>Jayathilaka</w:t>
+      </w:r>
+      <w:proofErr w:type="spellEnd"/>
+    </w:p>
+    <w:p>
+      <w:pPr>
+        <w:tabs>
+          <w:tab w:val="left" w:pos="2160"/>
+          <w:tab w:val="left" w:pos="3810"/>
+        </w:tabs>
+        <w:spacing w:line="256" w:lineRule="auto"/>
+        <w:contextualSpacing/>
+        <w:rPr>
+          <w:rFonts w:ascii="Times New Roman" w:eastAsia="Times New Roman" w:hAnsi="Times New Roman" w:cs="Times New Roman"/>
+          <w:color w:val="000000"/>
+          <w:sz w:val="28"/>
+          <w:szCs w:val="28"/>
+          <w:lang w:val="en-GB" w:bidi="si-LK"/>
+        </w:rPr>
+      </w:pPr>
+    </w:p>
+    <w:p>
+      <w:pPr>
+        <w:tabs>
+          <w:tab w:val="left" w:pos="2160"/>
+          <w:tab w:val="left" w:pos="3810"/>
+        </w:tabs>
+        <w:spacing w:line="256" w:lineRule="auto"/>
+        <w:rPr>
+          <w:rFonts w:ascii="Times New Roman" w:eastAsia="Calibri" w:hAnsi="Times New Roman" w:cs="Times New Roman"/>
+          <w:color w:val="000000"/>
+          <w:sz w:val="28"/>
+          <w:szCs w:val="28"/>
+          <w:lang w:val="en-GB" w:bidi="si-LK"/>
+        </w:rPr>
+      </w:pPr>
+    </w:p>
+    <w:p>
+      <w:pPr>
+        <w:spacing w:line="256" w:lineRule="auto"/>
+        <w:jc w:val="center"/>
+        <w:rPr>
+          <w:rFonts w:ascii="Times New Roman" w:eastAsia="Calibri" w:hAnsi="Times New Roman" w:cs="Times New Roman"/>
+          <w:sz w:val="28"/>
+          <w:szCs w:val="28"/>
+          <w:lang w:val="en-GB" w:bidi="si-LK"/>
+        </w:rPr>
+      </w:pPr>
+      <w:r>
+        <w:rPr>
+          <w:rFonts w:ascii="Times New Roman" w:eastAsia="Calibri" w:hAnsi="Times New Roman" w:cs="Times New Roman"/>
+          <w:sz w:val="28"/>
+          <w:szCs w:val="28"/>
+          <w:lang w:val="en-GB" w:bidi="si-LK"/>
+        </w:rPr>
+        <w:t>Submitted to:</w:t>
+      </w:r>
+    </w:p>
+    <w:p>
+      <w:pPr>
+        <w:spacing w:after="0" w:line="256" w:lineRule="auto"/>
+        <w:jc w:val="center"/>
+        <w:rPr>
+          <w:rFonts w:ascii="Times New Roman" w:eastAsia="Calibri" w:hAnsi="Times New Roman" w:cs="Times New Roman"/>
+          <w:sz w:val="28"/>
+          <w:szCs w:val="28"/>
+          <w:lang w:val="en-GB" w:bidi="si-LK"/>
+        </w:rPr>
+      </w:pPr>
+      <w:r>
+        <w:rPr>
+          <w:rFonts w:ascii="Times New Roman" w:eastAsia="Calibri" w:hAnsi="Times New Roman" w:cs="Times New Roman"/>
+          <w:sz w:val="28"/>
+          <w:szCs w:val="28"/>
+          <w:lang w:val="en-GB" w:bidi="si-LK"/>
+        </w:rPr>
+        <w:t>…………………………..</w:t>
+      </w:r>
+    </w:p>
+    <w:p>
+      <w:pPr>
+        <w:spacing w:line="256" w:lineRule="auto"/>
+        <w:jc w:val="center"/>
+        <w:rPr>
+          <w:rFonts w:ascii="Times New Roman" w:eastAsia="Calibri" w:hAnsi="Times New Roman" w:cs="Times New Roman"/>
+          <w:sz w:val="28"/>
+          <w:szCs w:val="28"/>
+          <w:lang w:val="en-GB" w:bidi="si-LK"/>
+        </w:rPr>
+      </w:pPr>
+      <w:proofErr w:type="spellStart"/>
+      <w:r>
+        <w:rPr>
+          <w:rFonts w:ascii="Times New Roman" w:eastAsia="Calibri" w:hAnsi="Times New Roman" w:cs="Times New Roman"/>
+          <w:sz w:val="28"/>
+          <w:szCs w:val="28"/>
+          <w:lang w:val="en-GB" w:bidi="si-LK"/>
+        </w:rPr>
+        <w:t>Mr.</w:t>
+      </w:r>
+      <w:proofErr w:type="spellEnd"/>
+      <w:r>
+        <w:rPr>
+          <w:rFonts w:ascii="Times New Roman" w:eastAsia="Calibri" w:hAnsi="Times New Roman" w:cs="Times New Roman"/>
+          <w:sz w:val="28"/>
+          <w:szCs w:val="28"/>
+          <w:lang w:val="en-GB" w:bidi="si-LK"/>
+        </w:rPr>
+        <w:t xml:space="preserve"> </w:t>
+      </w:r>
+      <w:proofErr w:type="spellStart"/>
+      <w:r>
+        <w:rPr>
+          <w:rFonts w:ascii="Times New Roman" w:eastAsia="Calibri" w:hAnsi="Times New Roman" w:cs="Times New Roman"/>
+          <w:sz w:val="28"/>
+          <w:szCs w:val="28"/>
+          <w:lang w:val="en-GB" w:bidi="si-LK"/>
+        </w:rPr>
+        <w:t>Indraka</w:t>
+      </w:r>
+      <w:proofErr w:type="spellEnd"/>
+      <w:r>
+        <w:rPr>
+          <w:rFonts w:ascii="Times New Roman" w:eastAsia="Calibri" w:hAnsi="Times New Roman" w:cs="Times New Roman"/>
+          <w:sz w:val="28"/>
+          <w:szCs w:val="28"/>
+          <w:lang w:val="en-GB" w:bidi="si-LK"/>
+        </w:rPr>
+        <w:t xml:space="preserve"> </w:t>
+      </w:r>
+      <w:proofErr w:type="spellStart"/>
+      <w:r>
+        <w:rPr>
+          <w:rFonts w:ascii="Times New Roman" w:eastAsia="Calibri" w:hAnsi="Times New Roman" w:cs="Times New Roman"/>
+          <w:sz w:val="28"/>
+          <w:szCs w:val="28"/>
+          <w:lang w:val="en-GB" w:bidi="si-LK"/>
+        </w:rPr>
+        <w:t>Udayakumara</w:t>
+      </w:r>
+      <w:proofErr w:type="spellEnd"/>
+      <w:r>
+        <w:rPr>
+          <w:rFonts w:ascii="Times New Roman" w:eastAsia="Calibri" w:hAnsi="Times New Roman" w:cs="Times New Roman"/>
+          <w:sz w:val="28"/>
+          <w:szCs w:val="28"/>
+          <w:lang w:val="en-GB" w:bidi="si-LK"/>
+        </w:rPr>
+        <w:t xml:space="preserve"> / </w:t>
+      </w:r>
+      <w:proofErr w:type="spellStart"/>
+      <w:r>
+        <w:rPr>
+          <w:rFonts w:ascii="Times New Roman" w:eastAsia="Calibri" w:hAnsi="Times New Roman" w:cs="Times New Roman"/>
+          <w:sz w:val="28"/>
+          <w:szCs w:val="28"/>
+          <w:lang w:val="en-GB" w:bidi="si-LK"/>
+        </w:rPr>
+        <w:t>Mr.</w:t>
+      </w:r>
+      <w:proofErr w:type="spellEnd"/>
+      <w:r>
+        <w:rPr>
+          <w:rFonts w:ascii="Times New Roman" w:eastAsia="Calibri" w:hAnsi="Times New Roman" w:cs="Times New Roman"/>
+          <w:sz w:val="28"/>
+          <w:szCs w:val="28"/>
+          <w:lang w:val="en-GB" w:bidi="si-LK"/>
+        </w:rPr>
+        <w:t xml:space="preserve"> </w:t>
+      </w:r>
+      <w:proofErr w:type="spellStart"/>
+      <w:r>
+        <w:rPr>
+          <w:rFonts w:ascii="Times New Roman" w:eastAsia="Calibri" w:hAnsi="Times New Roman" w:cs="Times New Roman"/>
+          <w:sz w:val="28"/>
+          <w:szCs w:val="28"/>
+          <w:lang w:val="en-GB" w:bidi="si-LK"/>
+        </w:rPr>
+        <w:t>Saman</w:t>
+      </w:r>
+      <w:proofErr w:type="spellEnd"/>
+      <w:r>
+        <w:rPr>
+          <w:rFonts w:ascii="Times New Roman" w:eastAsia="Calibri" w:hAnsi="Times New Roman" w:cs="Times New Roman"/>
+          <w:sz w:val="28"/>
+          <w:szCs w:val="28"/>
+          <w:lang w:val="en-GB" w:bidi="si-LK"/>
+        </w:rPr>
+        <w:t xml:space="preserve"> </w:t>
+      </w:r>
+      <w:proofErr w:type="spellStart"/>
+      <w:r>
+        <w:rPr>
+          <w:rFonts w:ascii="Times New Roman" w:eastAsia="Calibri" w:hAnsi="Times New Roman" w:cs="Times New Roman"/>
+          <w:sz w:val="28"/>
+          <w:szCs w:val="28"/>
+          <w:lang w:val="en-GB" w:bidi="si-LK"/>
+        </w:rPr>
+        <w:t>Gunawardena</w:t>
+      </w:r>
+      <w:proofErr w:type="spellEnd"/>
+    </w:p>
+    <w:p>
+      <w:pPr>
+        <w:spacing w:after="0" w:line="256" w:lineRule="auto"/>
+        <w:jc w:val="center"/>
+        <w:rPr>
+          <w:rFonts w:ascii="Times New Roman" w:eastAsia="Calibri" w:hAnsi="Times New Roman" w:cs="Times New Roman"/>
+          <w:sz w:val="28"/>
+          <w:szCs w:val="28"/>
+          <w:lang w:val="en-GB" w:bidi="si-LK"/>
+        </w:rPr>
+      </w:pPr>
+      <w:r>
+        <w:rPr>
+          <w:rFonts w:ascii="Times New Roman" w:eastAsia="Calibri" w:hAnsi="Times New Roman" w:cs="Times New Roman"/>
+          <w:sz w:val="28"/>
+          <w:szCs w:val="28"/>
+          <w:lang w:val="en-GB" w:bidi="si-LK"/>
+        </w:rPr>
+        <w:t>20</w:t>
+      </w:r>
+      <w:r>
+        <w:rPr>
+          <w:rFonts w:ascii="Times New Roman" w:eastAsia="Calibri" w:hAnsi="Times New Roman" w:cs="Times New Roman"/>
+          <w:sz w:val="28"/>
+          <w:szCs w:val="28"/>
+          <w:lang w:val="en-GB" w:bidi="si-LK"/>
+        </w:rPr>
+        <w:t>-05-2017</w:t>
+      </w:r>
+    </w:p>
+    <w:p>
+      <w:pPr>
+        <w:rPr>
+          <w:rFonts w:ascii="Times New Roman" w:eastAsia="Calibri" w:hAnsi="Times New Roman" w:cs="Times New Roman"/>
+          <w:sz w:val="28"/>
+          <w:szCs w:val="28"/>
+          <w:lang w:val="en-GB" w:bidi="si-LK"/>
+        </w:rPr>
+      </w:pPr>
+      <w:r>
+        <w:rPr>
+          <w:rFonts w:ascii="Times New Roman" w:eastAsia="Calibri" w:hAnsi="Times New Roman" w:cs="Times New Roman"/>
+          <w:sz w:val="28"/>
+          <w:szCs w:val="28"/>
+          <w:lang w:val="en-GB" w:bidi="si-LK"/>
+        </w:rPr>
+        <w:br w:type="page"/>
+      </w:r>
+    </w:p>
+    <w:p>
+      <w:pPr>
         <w:rPr>
           <w:rFonts w:ascii="Times New Roman" w:hAnsi="Times New Roman" w:cs="Times New Roman"/>
           <w:b/>
@@ -17,17 +809,10 @@
           <w:rFonts w:ascii="Times New Roman" w:hAnsi="Times New Roman" w:cs="Times New Roman"/>
           <w:b/>
           <w:bCs/>
-        </w:rPr>
-        <w:t xml:space="preserve"> </w:t>
-      </w:r>
-      <w:r>
-        <w:rPr>
-          <w:rFonts w:ascii="Times New Roman" w:hAnsi="Times New Roman" w:cs="Times New Roman"/>
-          <w:b/>
-          <w:bCs/>
           <w:sz w:val="26"/>
           <w:szCs w:val="26"/>
         </w:rPr>
+        <w:lastRenderedPageBreak/>
         <w:t>Introduction to tool</w:t>
       </w:r>
       <w:r>
@@ -54,63 +839,7 @@
           <w:sz w:val="24"/>
           <w:szCs w:val="24"/>
         </w:rPr>
-        <w:t xml:space="preserve">to generate a report </w:t>
-      </w:r>
-      <w:r>
-        <w:rPr>
-          <w:rFonts w:ascii="Times New Roman" w:hAnsi="Times New Roman" w:cs="Times New Roman"/>
-          <w:sz w:val="24"/>
-          <w:szCs w:val="24"/>
-        </w:rPr>
-        <w:t>f</w:t>
-      </w:r>
-      <w:r>
-        <w:rPr>
-          <w:rFonts w:ascii="Times New Roman" w:hAnsi="Times New Roman" w:cs="Times New Roman"/>
-          <w:sz w:val="24"/>
-          <w:szCs w:val="24"/>
-        </w:rPr>
-        <w:t>or</w:t>
-      </w:r>
-      <w:r>
-        <w:rPr>
-          <w:rFonts w:ascii="Times New Roman" w:hAnsi="Times New Roman" w:cs="Times New Roman"/>
-          <w:sz w:val="24"/>
-          <w:szCs w:val="24"/>
-        </w:rPr>
-        <w:t xml:space="preserve"> how much percentage of </w:t>
-      </w:r>
-      <w:r>
-        <w:rPr>
-          <w:rFonts w:ascii="Times New Roman" w:hAnsi="Times New Roman" w:cs="Times New Roman"/>
-          <w:sz w:val="24"/>
-          <w:szCs w:val="24"/>
-        </w:rPr>
-        <w:t xml:space="preserve">java </w:t>
-      </w:r>
-      <w:r>
-        <w:rPr>
-          <w:rFonts w:ascii="Times New Roman" w:hAnsi="Times New Roman" w:cs="Times New Roman"/>
-          <w:sz w:val="24"/>
-          <w:szCs w:val="24"/>
-        </w:rPr>
-        <w:t>code is</w:t>
-      </w:r>
-      <w:r>
-        <w:rPr>
-          <w:rFonts w:ascii="Times New Roman" w:hAnsi="Times New Roman" w:cs="Times New Roman"/>
-          <w:sz w:val="24"/>
-          <w:szCs w:val="24"/>
-        </w:rPr>
-        <w:t xml:space="preserve"> covered by implemented test methods</w:t>
-      </w:r>
-      <w:r>
-        <w:rPr>
-          <w:rFonts w:ascii="Times New Roman" w:hAnsi="Times New Roman" w:cs="Times New Roman"/>
-          <w:sz w:val="24"/>
-          <w:szCs w:val="24"/>
-        </w:rPr>
-        <w:t xml:space="preserve">. </w:t>
+        <w:t xml:space="preserve">to generate a report for how much percentage of java code is covered by implemented test methods. </w:t>
       </w:r>
     </w:p>
     <w:p>
@@ -211,7 +940,7 @@
           <w:sz w:val="24"/>
           <w:szCs w:val="24"/>
         </w:rPr>
-        <w:t xml:space="preserve"> B</w:t>
+        <w:t xml:space="preserve"> Build the java project with test classes, using maven or ant. Then render the index.html page which is in the &lt;YourProjectName&gt;</w:t>
       </w:r>
       <w:r>
         <w:rPr>
@@ -219,7 +948,7 @@
           <w:sz w:val="24"/>
           <w:szCs w:val="24"/>
         </w:rPr>
-        <w:t>u</w:t>
+        <w:t>\target\site\jacoco</w:t>
       </w:r>
       <w:r>
         <w:rPr>
@@ -227,15 +956,55 @@
           <w:sz w:val="24"/>
           <w:szCs w:val="24"/>
         </w:rPr>
-        <w:t xml:space="preserve">ild </w:t>
-      </w:r>
-      <w:r>
+        <w:t xml:space="preserve"> to see the generated report. </w:t>
+      </w:r>
+    </w:p>
+    <w:p>
+      <w:pPr>
         <w:rPr>
           <w:rFonts w:ascii="Times New Roman" w:hAnsi="Times New Roman" w:cs="Times New Roman"/>
           <w:sz w:val="24"/>
           <w:szCs w:val="24"/>
         </w:rPr>
-        <w:t>the java project with test classes, using maven or ant</w:t>
+      </w:pPr>
+    </w:p>
+    <w:p>
+      <w:pPr>
+        <w:rPr>
+          <w:rFonts w:ascii="Times New Roman" w:hAnsi="Times New Roman" w:cs="Times New Roman"/>
+          <w:b/>
+          <w:bCs/>
+          <w:sz w:val="26"/>
+          <w:szCs w:val="26"/>
+        </w:rPr>
+      </w:pPr>
+      <w:r>
+        <w:rPr>
+          <w:rFonts w:ascii="Times New Roman" w:hAnsi="Times New Roman" w:cs="Times New Roman"/>
+          <w:b/>
+          <w:bCs/>
+        </w:rPr>
+        <w:t xml:space="preserve"> </w:t>
+      </w:r>
+      <w:r>
+        <w:rPr>
+          <w:rFonts w:ascii="Times New Roman" w:hAnsi="Times New Roman" w:cs="Times New Roman"/>
+          <w:b/>
+          <w:bCs/>
+          <w:sz w:val="26"/>
+          <w:szCs w:val="26"/>
+        </w:rPr>
+        <w:t>Usage of Tool</w:t>
+      </w:r>
+      <w:r>
+        <w:rPr>
+          <w:rFonts w:ascii="Times New Roman" w:hAnsi="Times New Roman" w:cs="Times New Roman"/>
+          <w:b/>
+          <w:bCs/>
+          <w:sz w:val="26"/>
+          <w:szCs w:val="26"/>
+        </w:rPr>
+        <w:t>:-</w:t>
       </w:r>
       <w:r>
         <w:rPr>
@@ -243,7 +1012,46 @@
           <w:sz w:val="24"/>
           <w:szCs w:val="24"/>
         </w:rPr>
-        <w:t>. Then</w:t>
+        <w:t>Developers are massively used in maven projects to see the code coverage level.</w:t>
+      </w:r>
+    </w:p>
+    <w:p>
+      <w:pPr>
+        <w:pStyle w:val="Default"/>
+        <w:rPr>
+          <w:rFonts w:ascii="Times New Roman" w:hAnsi="Times New Roman" w:cs="Times New Roman"/>
+          <w:b/>
+          <w:bCs/>
+        </w:rPr>
+      </w:pPr>
+    </w:p>
+    <w:p>
+      <w:pPr>
+        <w:rPr>
+          <w:rFonts w:ascii="Times New Roman" w:hAnsi="Times New Roman" w:cs="Times New Roman"/>
+          <w:b/>
+          <w:bCs/>
+          <w:sz w:val="26"/>
+          <w:szCs w:val="26"/>
+        </w:rPr>
+      </w:pPr>
+      <w:r>
+        <w:rPr>
+          <w:rFonts w:ascii="Times New Roman" w:hAnsi="Times New Roman" w:cs="Times New Roman"/>
+          <w:b/>
+          <w:bCs/>
+        </w:rPr>
+        <w:t xml:space="preserve"> </w:t>
+      </w:r>
+      <w:r>
+        <w:rPr>
+          <w:rFonts w:ascii="Times New Roman" w:hAnsi="Times New Roman" w:cs="Times New Roman"/>
+          <w:b/>
+          <w:bCs/>
+          <w:sz w:val="26"/>
+          <w:szCs w:val="26"/>
+        </w:rPr>
+        <w:t xml:space="preserve">Strengths: - </w:t>
       </w:r>
       <w:r>
         <w:rPr>
@@ -251,7 +1059,7 @@
           <w:sz w:val="24"/>
           <w:szCs w:val="24"/>
         </w:rPr>
-        <w:t xml:space="preserve"> render the index.html page </w:t>
+        <w:t>Easy to use and view a clear report</w:t>
       </w:r>
       <w:r>
         <w:rPr>
@@ -259,15 +1067,46 @@
           <w:sz w:val="24"/>
           <w:szCs w:val="24"/>
         </w:rPr>
-        <w:t>which is in the &lt;</w:t>
-      </w:r>
-      <w:r>
+        <w:t>.</w:t>
+      </w:r>
+    </w:p>
+    <w:p>
+      <w:pPr>
         <w:rPr>
           <w:rFonts w:ascii="Times New Roman" w:hAnsi="Times New Roman" w:cs="Times New Roman"/>
           <w:sz w:val="24"/>
           <w:szCs w:val="24"/>
         </w:rPr>
-        <w:t>YourP</w:t>
+      </w:pPr>
+      <w:r>
+        <w:rPr>
+          <w:rFonts w:ascii="Times New Roman" w:hAnsi="Times New Roman" w:cs="Times New Roman"/>
+          <w:b/>
+          <w:bCs/>
+          <w:sz w:val="26"/>
+          <w:szCs w:val="26"/>
+        </w:rPr>
+        <w:t>W</w:t>
+      </w:r>
+      <w:r>
+        <w:rPr>
+          <w:rFonts w:ascii="Times New Roman" w:hAnsi="Times New Roman" w:cs="Times New Roman"/>
+          <w:b/>
+          <w:bCs/>
+          <w:sz w:val="26"/>
+          <w:szCs w:val="26"/>
+        </w:rPr>
+        <w:t>eaknesses</w:t>
+      </w:r>
+      <w:r>
+        <w:rPr>
+          <w:rFonts w:ascii="Times New Roman" w:hAnsi="Times New Roman" w:cs="Times New Roman"/>
+          <w:b/>
+          <w:bCs/>
+          <w:sz w:val="26"/>
+          <w:szCs w:val="26"/>
+        </w:rPr>
+        <w:t xml:space="preserve">: - </w:t>
       </w:r>
       <w:r>
         <w:rPr>
@@ -275,7 +1114,7 @@
           <w:sz w:val="24"/>
           <w:szCs w:val="24"/>
         </w:rPr>
-        <w:t>rojectName&gt;</w:t>
+        <w:t>Up to now only supported to java projects which bui</w:t>
       </w:r>
       <w:r>
         <w:rPr>
@@ -283,257 +1122,7 @@
           <w:sz w:val="24"/>
           <w:szCs w:val="24"/>
         </w:rPr>
-        <w:t>\target\site\jacoco</w:t>
-      </w:r>
-      <w:r>
-        <w:rPr>
-          <w:rFonts w:ascii="Times New Roman" w:hAnsi="Times New Roman" w:cs="Times New Roman"/>
-          <w:sz w:val="24"/>
-          <w:szCs w:val="24"/>
-        </w:rPr>
-        <w:t xml:space="preserve"> </w:t>
-      </w:r>
-      <w:r>
-        <w:rPr>
-          <w:rFonts w:ascii="Times New Roman" w:hAnsi="Times New Roman" w:cs="Times New Roman"/>
-          <w:sz w:val="24"/>
-          <w:szCs w:val="24"/>
-        </w:rPr>
-        <w:t xml:space="preserve">to </w:t>
-      </w:r>
-      <w:r>
-        <w:rPr>
-          <w:rFonts w:ascii="Times New Roman" w:hAnsi="Times New Roman" w:cs="Times New Roman"/>
-          <w:sz w:val="24"/>
-          <w:szCs w:val="24"/>
-        </w:rPr>
-        <w:t xml:space="preserve">see the </w:t>
-      </w:r>
-      <w:r>
-        <w:rPr>
-          <w:rFonts w:ascii="Times New Roman" w:hAnsi="Times New Roman" w:cs="Times New Roman"/>
-          <w:sz w:val="24"/>
-          <w:szCs w:val="24"/>
-        </w:rPr>
-        <w:t>generate</w:t>
-      </w:r>
-      <w:r>
-        <w:rPr>
-          <w:rFonts w:ascii="Times New Roman" w:hAnsi="Times New Roman" w:cs="Times New Roman"/>
-          <w:sz w:val="24"/>
-          <w:szCs w:val="24"/>
-        </w:rPr>
-        <w:t>d</w:t>
-      </w:r>
-      <w:r>
-        <w:rPr>
-          <w:rFonts w:ascii="Times New Roman" w:hAnsi="Times New Roman" w:cs="Times New Roman"/>
-          <w:sz w:val="24"/>
-          <w:szCs w:val="24"/>
-        </w:rPr>
-        <w:t xml:space="preserve"> report. </w:t>
-      </w:r>
-    </w:p>
-    <w:p>
-      <w:pPr>
-        <w:rPr>
-          <w:rFonts w:ascii="Times New Roman" w:hAnsi="Times New Roman" w:cs="Times New Roman"/>
-          <w:sz w:val="24"/>
-          <w:szCs w:val="24"/>
-        </w:rPr>
-      </w:pPr>
-    </w:p>
-    <w:p>
-      <w:pPr>
-        <w:rPr>
-          <w:rFonts w:ascii="Times New Roman" w:hAnsi="Times New Roman" w:cs="Times New Roman"/>
-          <w:b/>
-          <w:bCs/>
-          <w:sz w:val="26"/>
-          <w:szCs w:val="26"/>
-        </w:rPr>
-      </w:pPr>
-      <w:r>
-        <w:rPr>
-          <w:rFonts w:ascii="Times New Roman" w:hAnsi="Times New Roman" w:cs="Times New Roman"/>
-          <w:b/>
-          <w:bCs/>
-        </w:rPr>
-        <w:t xml:space="preserve"> </w:t>
-      </w:r>
-      <w:r>
-        <w:rPr>
-          <w:rFonts w:ascii="Times New Roman" w:hAnsi="Times New Roman" w:cs="Times New Roman"/>
-          <w:b/>
-          <w:bCs/>
-          <w:sz w:val="26"/>
-          <w:szCs w:val="26"/>
-        </w:rPr>
-        <w:t>Usage of Tool</w:t>
-      </w:r>
-      <w:r>
-        <w:rPr>
-          <w:rFonts w:ascii="Times New Roman" w:hAnsi="Times New Roman" w:cs="Times New Roman"/>
-          <w:b/>
-          <w:bCs/>
-          <w:sz w:val="26"/>
-          <w:szCs w:val="26"/>
-        </w:rPr>
-        <w:t>:-</w:t>
-      </w:r>
-      <w:r>
-        <w:rPr>
-          <w:rFonts w:ascii="Times New Roman" w:hAnsi="Times New Roman" w:cs="Times New Roman"/>
-          <w:sz w:val="24"/>
-          <w:szCs w:val="24"/>
-        </w:rPr>
-        <w:t>Developers are massively used in maven projects to see the code coverage level.</w:t>
-      </w:r>
-    </w:p>
-    <w:p>
-      <w:pPr>
-        <w:pStyle w:val="Default"/>
-        <w:rPr>
-          <w:rFonts w:ascii="Times New Roman" w:hAnsi="Times New Roman" w:cs="Times New Roman"/>
-          <w:b/>
-          <w:bCs/>
-        </w:rPr>
-      </w:pPr>
-    </w:p>
-    <w:p>
-      <w:pPr>
-        <w:rPr>
-          <w:rFonts w:ascii="Times New Roman" w:hAnsi="Times New Roman" w:cs="Times New Roman"/>
-          <w:b/>
-          <w:bCs/>
-          <w:sz w:val="26"/>
-          <w:szCs w:val="26"/>
-        </w:rPr>
-      </w:pPr>
-      <w:r>
-        <w:rPr>
-          <w:rFonts w:ascii="Times New Roman" w:hAnsi="Times New Roman" w:cs="Times New Roman"/>
-          <w:b/>
-          <w:bCs/>
-        </w:rPr>
-        <w:t xml:space="preserve"> </w:t>
-      </w:r>
-      <w:r>
-        <w:rPr>
-          <w:rFonts w:ascii="Times New Roman" w:hAnsi="Times New Roman" w:cs="Times New Roman"/>
-          <w:b/>
-          <w:bCs/>
-          <w:sz w:val="26"/>
-          <w:szCs w:val="26"/>
-        </w:rPr>
-        <w:t>Strengths</w:t>
-      </w:r>
-      <w:r>
-        <w:rPr>
-          <w:rFonts w:ascii="Times New Roman" w:hAnsi="Times New Roman" w:cs="Times New Roman"/>
-          <w:b/>
-          <w:bCs/>
-          <w:sz w:val="26"/>
-          <w:szCs w:val="26"/>
-        </w:rPr>
-        <w:t>: -</w:t>
-      </w:r>
-      <w:r>
-        <w:rPr>
-          <w:rFonts w:ascii="Times New Roman" w:hAnsi="Times New Roman" w:cs="Times New Roman"/>
-          <w:b/>
-          <w:bCs/>
-          <w:sz w:val="26"/>
-          <w:szCs w:val="26"/>
-        </w:rPr>
-        <w:t xml:space="preserve"> </w:t>
-      </w:r>
-      <w:r>
-        <w:rPr>
-          <w:rFonts w:ascii="Times New Roman" w:hAnsi="Times New Roman" w:cs="Times New Roman"/>
-          <w:sz w:val="24"/>
-          <w:szCs w:val="24"/>
-        </w:rPr>
-        <w:t>Easy to use</w:t>
-      </w:r>
-      <w:r>
-        <w:rPr>
-          <w:rFonts w:ascii="Times New Roman" w:hAnsi="Times New Roman" w:cs="Times New Roman"/>
-          <w:sz w:val="24"/>
-          <w:szCs w:val="24"/>
-        </w:rPr>
-        <w:t xml:space="preserve"> and view a clear report</w:t>
-      </w:r>
-      <w:r>
-        <w:rPr>
-          <w:rFonts w:ascii="Times New Roman" w:hAnsi="Times New Roman" w:cs="Times New Roman"/>
-          <w:sz w:val="24"/>
-          <w:szCs w:val="24"/>
-        </w:rPr>
-        <w:t>.</w:t>
-      </w:r>
-    </w:p>
-    <w:p>
-      <w:pPr>
-        <w:rPr>
-          <w:rFonts w:ascii="Times New Roman" w:hAnsi="Times New Roman" w:cs="Times New Roman"/>
-          <w:sz w:val="24"/>
-          <w:szCs w:val="24"/>
-        </w:rPr>
-      </w:pPr>
-      <w:r>
-        <w:rPr>
-          <w:rFonts w:ascii="Times New Roman" w:hAnsi="Times New Roman" w:cs="Times New Roman"/>
-          <w:b/>
-          <w:bCs/>
-          <w:sz w:val="26"/>
-          <w:szCs w:val="26"/>
-        </w:rPr>
-        <w:t>W</w:t>
-      </w:r>
-      <w:r>
-        <w:rPr>
-          <w:rFonts w:ascii="Times New Roman" w:hAnsi="Times New Roman" w:cs="Times New Roman"/>
-          <w:b/>
-          <w:bCs/>
-          <w:sz w:val="26"/>
-          <w:szCs w:val="26"/>
-        </w:rPr>
-        <w:t>eaknesses</w:t>
-      </w:r>
-      <w:r>
-        <w:rPr>
-          <w:rFonts w:ascii="Times New Roman" w:hAnsi="Times New Roman" w:cs="Times New Roman"/>
-          <w:b/>
-          <w:bCs/>
-          <w:sz w:val="26"/>
-          <w:szCs w:val="26"/>
-        </w:rPr>
-        <w:t xml:space="preserve">: - </w:t>
-      </w:r>
-      <w:r>
-        <w:rPr>
-          <w:rFonts w:ascii="Times New Roman" w:hAnsi="Times New Roman" w:cs="Times New Roman"/>
-          <w:sz w:val="24"/>
-          <w:szCs w:val="24"/>
-        </w:rPr>
-        <w:t>Up to now only supported to java projects which bui</w:t>
-      </w:r>
-      <w:r>
-        <w:rPr>
-          <w:rFonts w:ascii="Times New Roman" w:hAnsi="Times New Roman" w:cs="Times New Roman"/>
-          <w:sz w:val="24"/>
-          <w:szCs w:val="24"/>
-        </w:rPr>
-        <w:t>l</w:t>
-      </w:r>
-      <w:r>
-        <w:rPr>
-          <w:rFonts w:ascii="Times New Roman" w:hAnsi="Times New Roman" w:cs="Times New Roman"/>
-          <w:sz w:val="24"/>
-          <w:szCs w:val="24"/>
-        </w:rPr>
-        <w:t>t</w:t>
+        <w:t>lt</w:t>
       </w:r>
       <w:r>
         <w:rPr>
@@ -643,8 +1232,6 @@
           <w:bCs/>
         </w:rPr>
       </w:pPr>
-      <w:bookmarkStart w:id="0" w:name="_GoBack"/>
-      <w:bookmarkEnd w:id="0"/>
     </w:p>
     <w:p>
       <w:pPr>
@@ -698,11 +1285,12 @@
       <w:r>
         <w:rPr>
           <w:noProof/>
+          <w:lang w:eastAsia="en-GB"/>
         </w:rPr>
         <mc:AlternateContent>
           <mc:Choice Requires="wps">
             <w:drawing>
-              <wp:anchor distT="0" distB="0" distL="114300" distR="114300" simplePos="0" relativeHeight="251664384" behindDoc="0" locked="0" layoutInCell="1" allowOverlap="1" wp14:anchorId="112726CE" wp14:editId="2608682E">
+              <wp:anchor distT="0" distB="0" distL="114300" distR="114300" simplePos="0" relativeHeight="251664384" behindDoc="0" locked="0" layoutInCell="1" allowOverlap="1" wp14:anchorId="37F0235E" wp14:editId="1289A74A">
                 <wp:simplePos x="0" y="0"/>
                 <wp:positionH relativeFrom="column">
                   <wp:posOffset>76200</wp:posOffset>
@@ -836,7 +1424,7 @@
           </mc:Choice>
           <mc:Fallback>
             <w:pict>
-              <v:shapetype w14:anchorId="112726CE" id="_x0000_t202" coordsize="21600,21600" o:spt="202" path="m,l,21600r21600,l21600,xe">
+              <v:shapetype w14:anchorId="37F0235E" id="_x0000_t202" coordsize="21600,21600" o:spt="202" path="m,l,21600r21600,l21600,xe">
                 <v:stroke joinstyle="miter"/>
                 <v:path gradientshapeok="t" o:connecttype="rect"/>
               </v:shapetype>
@@ -945,7 +1533,7 @@
           <w:lang w:eastAsia="en-GB"/>
         </w:rPr>
         <w:drawing>
-          <wp:anchor distT="0" distB="0" distL="114300" distR="114300" simplePos="0" relativeHeight="251658240" behindDoc="0" locked="0" layoutInCell="1" allowOverlap="1" wp14:anchorId="01E98CB8" wp14:editId="77C8137B">
+          <wp:anchor distT="0" distB="0" distL="114300" distR="114300" simplePos="0" relativeHeight="251661312" behindDoc="0" locked="0" layoutInCell="1" allowOverlap="1" wp14:anchorId="45E38911" wp14:editId="450E1A15">
             <wp:simplePos x="0" y="0"/>
             <wp:positionH relativeFrom="margin">
               <wp:posOffset>76200</wp:posOffset>
@@ -968,7 +1556,7 @@
                     <pic:cNvPicPr/>
                   </pic:nvPicPr>
                   <pic:blipFill>
-                    <a:blip r:embed="rId8">
+                    <a:blip r:embed="rId6">
                       <a:extLst>
                         <a:ext uri="{28A0092B-C50C-407E-A947-70E740481C1C}">
                           <a14:useLocalDpi xmlns:a14="http://schemas.microsoft.com/office/drawing/2010/main" val="0"/>
@@ -1129,12 +1717,13 @@
       <w:r>
         <w:rPr>
           <w:noProof/>
+          <w:lang w:eastAsia="en-GB"/>
         </w:rPr>
         <w:lastRenderedPageBreak/>
         <mc:AlternateContent>
           <mc:Choice Requires="wps">
             <w:drawing>
-              <wp:anchor distT="0" distB="0" distL="114300" distR="114300" simplePos="0" relativeHeight="251666432" behindDoc="0" locked="0" layoutInCell="1" allowOverlap="1" wp14:anchorId="7EC176B2" wp14:editId="5EF38B50">
+              <wp:anchor distT="0" distB="0" distL="114300" distR="114300" simplePos="0" relativeHeight="251665408" behindDoc="0" locked="0" layoutInCell="1" allowOverlap="1" wp14:anchorId="490B675A" wp14:editId="5588CBB9">
                 <wp:simplePos x="0" y="0"/>
                 <wp:positionH relativeFrom="column">
                   <wp:posOffset>93980</wp:posOffset>
@@ -1145,7 +1734,7 @@
                 <wp:extent cx="5010785" cy="635"/>
                 <wp:effectExtent l="0" t="0" r="0" b="0"/>
                 <wp:wrapSquare wrapText="bothSides"/>
-                <wp:docPr id="6" name="Text Box 6"/>
+                <wp:docPr id="2" name="Text Box 2"/>
                 <wp:cNvGraphicFramePr/>
                 <a:graphic xmlns:a="http://schemas.openxmlformats.org/drawingml/2006/main">
                   <a:graphicData uri="http://schemas.microsoft.com/office/word/2010/wordprocessingShape">
@@ -1274,7 +1863,7 @@
           </mc:Choice>
           <mc:Fallback>
             <w:pict>
-              <v:shape w14:anchorId="7EC176B2" id="Text Box 6" o:spid="_x0000_s1027" type="#_x0000_t202" style="position:absolute;margin-left:7.4pt;margin-top:380.5pt;width:394.55pt;height:.05pt;z-index:251666432;visibility:visible;mso-wrap-style:square;mso-wrap-distance-left:9pt;mso-wrap-distance-top:0;mso-wrap-distance-right:9pt;mso-wrap-distance-bottom:0;mso-position-horizontal:absolute;mso-position-horizontal-relative:text;mso-position-vertical:absolute;mso-position-vertical-relative:text;v-text-anchor:top" o:gfxdata="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" stroked="f">
+              <v:shape w14:anchorId="490B675A" id="Text Box 2" o:spid="_x0000_s1027" type="#_x0000_t202" style="position:absolute;margin-left:7.4pt;margin-top:380.5pt;width:394.55pt;height:.05pt;z-index:251665408;visibility:visible;mso-wrap-style:square;mso-wrap-distance-left:9pt;mso-wrap-distance-top:0;mso-wrap-distance-right:9pt;mso-wrap-distance-bottom:0;mso-position-horizontal:absolute;mso-position-horizontal-relative:text;mso-position-vertical:absolute;mso-position-vertical-relative:text;v-text-anchor:top" o:gfxdata="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" stroked="f">
                 <v:textbox style="mso-fit-shape-to-text:t" inset="0,0,0,0">
                   <w:txbxContent>
                     <w:p>
@@ -1383,7 +1972,7 @@
           <w:lang w:eastAsia="en-GB"/>
         </w:rPr>
         <w:drawing>
-          <wp:anchor distT="0" distB="0" distL="114300" distR="114300" simplePos="0" relativeHeight="251662336" behindDoc="0" locked="0" layoutInCell="1" allowOverlap="1" wp14:anchorId="4034779F" wp14:editId="37DDD665">
+          <wp:anchor distT="0" distB="0" distL="114300" distR="114300" simplePos="0" relativeHeight="251663360" behindDoc="0" locked="0" layoutInCell="1" allowOverlap="1" wp14:anchorId="7BFC64DA" wp14:editId="1CB5E793">
             <wp:simplePos x="0" y="0"/>
             <wp:positionH relativeFrom="margin">
               <wp:posOffset>93980</wp:posOffset>
@@ -1406,7 +1995,7 @@
                     <pic:cNvPicPr/>
                   </pic:nvPicPr>
                   <pic:blipFill>
-                    <a:blip r:embed="rId9">
+                    <a:blip r:embed="rId7">
                       <a:extLst>
                         <a:ext uri="{28A0092B-C50C-407E-A947-70E740481C1C}">
                           <a14:useLocalDpi xmlns:a14="http://schemas.microsoft.com/office/drawing/2010/main" val="0"/>
@@ -1599,60 +2188,10 @@
           <w:rFonts w:ascii="Times New Roman" w:hAnsi="Times New Roman" w:cs="Times New Roman"/>
           <w:b/>
           <w:bCs/>
-          <w:noProof/>
           <w:sz w:val="26"/>
           <w:szCs w:val="26"/>
-          <w:lang w:eastAsia="en-GB"/>
-        </w:rPr>
-        <w:drawing>
-          <wp:anchor distT="0" distB="0" distL="114300" distR="114300" simplePos="0" relativeHeight="251668480" behindDoc="0" locked="0" layoutInCell="1" allowOverlap="1" wp14:anchorId="2C68D66D" wp14:editId="4CF6E0C6">
-            <wp:simplePos x="0" y="0"/>
-            <wp:positionH relativeFrom="margin">
-              <wp:posOffset>-142875</wp:posOffset>
-            </wp:positionH>
-            <wp:positionV relativeFrom="margin">
-              <wp:posOffset>9753600</wp:posOffset>
-            </wp:positionV>
-            <wp:extent cx="5010785" cy="5153660"/>
-            <wp:effectExtent l="0" t="0" r="0" b="8890"/>
-            <wp:wrapSquare wrapText="bothSides"/>
-            <wp:docPr id="2" name="Picture 2"/>
-            <wp:cNvGraphicFramePr>
-              <a:graphicFrameLocks xmlns:a="http://schemas.openxmlformats.org/drawingml/2006/main" noChangeAspect="1"/>
-            </wp:cNvGraphicFramePr>
-            <a:graphic xmlns:a="http://schemas.openxmlformats.org/drawingml/2006/main">
-              <a:graphicData uri="http://schemas.openxmlformats.org/drawingml/2006/picture">
-                <pic:pic xmlns:pic="http://schemas.openxmlformats.org/drawingml/2006/picture">
-                  <pic:nvPicPr>
-                    <pic:cNvPr id="2" name="Jacoco2.PNG"/>
-                    <pic:cNvPicPr/>
-                  </pic:nvPicPr>
-                  <pic:blipFill>
-                    <a:blip r:embed="rId9">
-                      <a:extLst>
-                        <a:ext uri="{28A0092B-C50C-407E-A947-70E740481C1C}">
-                          <a14:useLocalDpi xmlns:a14="http://schemas.microsoft.com/office/drawing/2010/main" val="0"/>
-                        </a:ext>
-                      </a:extLst>
-                    </a:blip>
-                    <a:stretch>
-                      <a:fillRect/>
-                    </a:stretch>
-                  </pic:blipFill>
-                  <pic:spPr>
-                    <a:xfrm>
-                      <a:off x="0" y="0"/>
-                      <a:ext cx="5010785" cy="5153660"/>
-                    </a:xfrm>
-                    <a:prstGeom prst="rect">
-                      <a:avLst/>
-                    </a:prstGeom>
-                  </pic:spPr>
-                </pic:pic>
-              </a:graphicData>
-            </a:graphic>
-          </wp:anchor>
-        </w:drawing>
+        </w:rPr>
+        <w:t>Outcome of the tool</w:t>
       </w:r>
       <w:r>
         <w:rPr>
@@ -1662,16 +2201,6 @@
           <w:sz w:val="26"/>
           <w:szCs w:val="26"/>
         </w:rPr>
-        <w:t>Outcome of the tool</w:t>
-      </w:r>
-      <w:r>
-        <w:rPr>
-          <w:rFonts w:ascii="Times New Roman" w:hAnsi="Times New Roman" w:cs="Times New Roman"/>
-          <w:b/>
-          <w:bCs/>
-          <w:sz w:val="26"/>
-          <w:szCs w:val="26"/>
-        </w:rPr>
         <w:t>:-</w:t>
       </w:r>
     </w:p>
@@ -1685,11 +2214,12 @@
       <w:r>
         <w:rPr>
           <w:noProof/>
+          <w:lang w:eastAsia="en-GB"/>
         </w:rPr>
         <mc:AlternateContent>
           <mc:Choice Requires="wps">
             <w:drawing>
-              <wp:anchor distT="0" distB="0" distL="114300" distR="114300" simplePos="0" relativeHeight="251670528" behindDoc="0" locked="0" layoutInCell="1" allowOverlap="1" wp14:anchorId="01FC1260" wp14:editId="3E599483">
+              <wp:anchor distT="0" distB="0" distL="114300" distR="114300" simplePos="0" relativeHeight="251666432" behindDoc="0" locked="0" layoutInCell="1" allowOverlap="1" wp14:anchorId="0981A6EE" wp14:editId="4DEDB899">
                 <wp:simplePos x="0" y="0"/>
                 <wp:positionH relativeFrom="column">
                   <wp:posOffset>-2540</wp:posOffset>
@@ -1829,7 +2359,7 @@
           </mc:Choice>
           <mc:Fallback>
             <w:pict>
-              <v:shape w14:anchorId="01FC1260" id="Text Box 7" o:spid="_x0000_s1028" type="#_x0000_t202" style="position:absolute;left:0;text-align:left;margin-left:-.2pt;margin-top:86.2pt;width:451.3pt;height:.05pt;z-index:251670528;visibility:visible;mso-wrap-style:square;mso-wrap-distance-left:9pt;mso-wrap-distance-top:0;mso-wrap-distance-right:9pt;mso-wrap-distance-bottom:0;mso-position-horizontal:absolute;mso-position-horizontal-relative:text;mso-position-vertical:absolute;mso-position-vertical-relative:text;v-text-anchor:top" o:gfxdata="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" stroked="f">
+              <v:shape w14:anchorId="0981A6EE" id="Text Box 7" o:spid="_x0000_s1028" type="#_x0000_t202" style="position:absolute;left:0;text-align:left;margin-left:-.2pt;margin-top:86.2pt;width:451.3pt;height:.05pt;z-index:251666432;visibility:visible;mso-wrap-style:square;mso-wrap-distance-left:9pt;mso-wrap-distance-top:0;mso-wrap-distance-right:9pt;mso-wrap-distance-bottom:0;mso-position-horizontal:absolute;mso-position-horizontal-relative:text;mso-position-vertical:absolute;mso-position-vertical-relative:text;v-text-anchor:top" o:gfxdata="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" stroked="f">
                 <v:textbox style="mso-fit-shape-to-text:t" inset="0,0,0,0">
                   <w:txbxContent>
                     <w:p>
@@ -1938,7 +2468,7 @@
           <w:lang w:eastAsia="en-GB"/>
         </w:rPr>
         <w:drawing>
-          <wp:anchor distT="0" distB="0" distL="114300" distR="114300" simplePos="0" relativeHeight="251661312" behindDoc="0" locked="0" layoutInCell="1" allowOverlap="1" wp14:anchorId="066E6C86" wp14:editId="554609C6">
+          <wp:anchor distT="0" distB="0" distL="114300" distR="114300" simplePos="0" relativeHeight="251662336" behindDoc="0" locked="0" layoutInCell="1" allowOverlap="1" wp14:anchorId="33CFB201" wp14:editId="41ECA3D5">
             <wp:simplePos x="0" y="0"/>
             <wp:positionH relativeFrom="margin">
               <wp:align>right</wp:align>
@@ -1961,7 +2491,7 @@
                     <pic:cNvPicPr/>
                   </pic:nvPicPr>
                   <pic:blipFill>
-                    <a:blip r:embed="rId10">
+                    <a:blip r:embed="rId8">
                       <a:extLst>
                         <a:ext uri="{28A0092B-C50C-407E-A947-70E740481C1C}">
                           <a14:useLocalDpi xmlns:a14="http://schemas.microsoft.com/office/drawing/2010/main" val="0"/>
@@ -1988,159 +2518,153 @@
         </w:drawing>
       </w:r>
     </w:p>
+    <w:p>
+      <w:pPr>
+        <w:spacing w:after="0" w:line="256" w:lineRule="auto"/>
+        <w:jc w:val="center"/>
+        <w:rPr>
+          <w:rFonts w:ascii="Times New Roman" w:eastAsia="Calibri" w:hAnsi="Times New Roman" w:cs="Times New Roman"/>
+          <w:sz w:val="28"/>
+          <w:szCs w:val="28"/>
+          <w:lang w:val="en-GB" w:bidi="si-LK"/>
+        </w:rPr>
+      </w:pPr>
+      <w:bookmarkStart w:id="0" w:name="_GoBack"/>
+      <w:bookmarkEnd w:id="0"/>
+    </w:p>
     <w:sectPr>
-      <w:pgSz w:w="11906" w:h="16838"/>
-      <w:pgMar w:top="1440" w:right="1440" w:bottom="1440" w:left="1440" w:header="708" w:footer="708" w:gutter="0"/>
-      <w:cols w:space="708"/>
+      <w:pgSz w:w="11909" w:h="16834" w:code="9"/>
+      <w:pgMar w:top="1440" w:right="1440" w:bottom="1440" w:left="1440" w:header="720" w:footer="720" w:gutter="0"/>
+      <w:pgBorders w:display="firstPage" w:offsetFrom="page">
+        <w:top w:val="single" w:sz="12" w:space="24" w:color="auto"/>
+        <w:left w:val="single" w:sz="12" w:space="24" w:color="auto"/>
+        <w:bottom w:val="single" w:sz="12" w:space="24" w:color="auto"/>
+        <w:right w:val="single" w:sz="12" w:space="24" w:color="auto"/>
+      </w:pgBorders>
+      <w:cols w:space="720"/>
       <w:docGrid w:linePitch="360"/>
     </w:sectPr>
   </w:body>
 </w:document>
 </file>
 
-<file path=word/endnotes.xml><?xml version="1.0" encoding="utf-8"?>
-<w:endnotes xmlns:wpc="http://schemas.microsoft.com/office/word/2010/wordprocessingCanvas" xmlns:mc="http://schemas.openxmlformats.org/markup-compatibility/2006" xmlns:o="urn:schemas-microsoft-com:office:office" xmlns:r="http://schemas.openxmlformats.org/officeDocument/2006/relationships" xmlns:m="http://schemas.openxmlformats.org/officeDocument/2006/math" xmlns:v="urn:schemas-microsoft-com:vml" xmlns:wp14="http://schemas.microsoft.com/office/word/2010/wordprocessingDrawing" xmlns:wp="http://schemas.openxmlformats.org/drawingml/2006/wordprocessingDrawing" xmlns:w10="urn:schemas-microsoft-com:office:word" xmlns:w="http://schemas.openxmlformats.org/wordprocessingml/2006/main" xmlns:w14="http://schemas.microsoft.com/office/word/2010/wordml" xmlns:w15="http://schemas.microsoft.com/office/word/2012/wordml" xmlns:wpg="http://schemas.microsoft.com/office/word/2010/wordprocessingGroup" xmlns:wpi="http://schemas.microsoft.com/office/word/2010/wordprocessingInk" xmlns:wne="http://schemas.microsoft.com/office/word/2006/wordml" xmlns:wps="http://schemas.microsoft.com/office/word/2010/wordprocessingShape" mc:Ignorable="w14 w15 wp14">
-  <w:endnote w:type="separator" w:id="-1">
-    <w:p>
-      <w:pPr>
-        <w:spacing w:after="0" w:line="240" w:lineRule="auto"/>
-      </w:pPr>
-      <w:r>
-        <w:separator/>
-      </w:r>
-    </w:p>
-  </w:endnote>
-  <w:endnote w:type="continuationSeparator" w:id="0">
-    <w:p>
-      <w:pPr>
-        <w:spacing w:after="0" w:line="240" w:lineRule="auto"/>
-      </w:pPr>
-      <w:r>
-        <w:continuationSeparator/>
-      </w:r>
-    </w:p>
-  </w:endnote>
-</w:endnotes>
-</file>
-
-<file path=word/footnotes.xml><?xml version="1.0" encoding="utf-8"?>
-<w:footnotes xmlns:wpc="http://schemas.microsoft.com/office/word/2010/wordprocessingCanvas" xmlns:mc="http://schemas.openxmlformats.org/markup-compatibility/2006" xmlns:o="urn:schemas-microsoft-com:office:office" xmlns:r="http://schemas.openxmlformats.org/officeDocument/2006/relationships" xmlns:m="http://schemas.openxmlformats.org/officeDocument/2006/math" xmlns:v="urn:schemas-microsoft-com:vml" xmlns:wp14="http://schemas.microsoft.com/office/word/2010/wordprocessingDrawing" xmlns:wp="http://schemas.openxmlformats.org/drawingml/2006/wordprocessingDrawing" xmlns:w10="urn:schemas-microsoft-com:office:word" xmlns:w="http://schemas.openxmlformats.org/wordprocessingml/2006/main" xmlns:w14="http://schemas.microsoft.com/office/word/2010/wordml" xmlns:w15="http://schemas.microsoft.com/office/word/2012/wordml" xmlns:wpg="http://schemas.microsoft.com/office/word/2010/wordprocessingGroup" xmlns:wpi="http://schemas.microsoft.com/office/word/2010/wordprocessingInk" xmlns:wne="http://schemas.microsoft.com/office/word/2006/wordml" xmlns:wps="http://schemas.microsoft.com/office/word/2010/wordprocessingShape" mc:Ignorable="w14 w15 wp14">
-  <w:footnote w:type="separator" w:id="-1">
-    <w:p>
-      <w:pPr>
-        <w:spacing w:after="0" w:line="240" w:lineRule="auto"/>
-      </w:pPr>
-      <w:r>
-        <w:separator/>
-      </w:r>
-    </w:p>
-  </w:footnote>
-  <w:footnote w:type="continuationSeparator" w:id="0">
-    <w:p>
-      <w:pPr>
-        <w:spacing w:after="0" w:line="240" w:lineRule="auto"/>
-      </w:pPr>
-      <w:r>
-        <w:continuationSeparator/>
-      </w:r>
-    </w:p>
-  </w:footnote>
-</w:footnotes>
-</file>
-
 <file path=word/numbering.xml><?xml version="1.0" encoding="utf-8"?>
 <w:numbering xmlns:wpc="http://schemas.microsoft.com/office/word/2010/wordprocessingCanvas" xmlns:mc="http://schemas.openxmlformats.org/markup-compatibility/2006" xmlns:o="urn:schemas-microsoft-com:office:office" xmlns:r="http://schemas.openxmlformats.org/officeDocument/2006/relationships" xmlns:m="http://schemas.openxmlformats.org/officeDocument/2006/math" xmlns:v="urn:schemas-microsoft-com:vml" xmlns:wp14="http://schemas.microsoft.com/office/word/2010/wordprocessingDrawing" xmlns:wp="http://schemas.openxmlformats.org/drawingml/2006/wordprocessingDrawing" xmlns:w10="urn:schemas-microsoft-com:office:word" xmlns:w="http://schemas.openxmlformats.org/wordprocessingml/2006/main" xmlns:w14="http://schemas.microsoft.com/office/word/2010/wordml" xmlns:w15="http://schemas.microsoft.com/office/word/2012/wordml" xmlns:wpg="http://schemas.microsoft.com/office/word/2010/wordprocessingGroup" xmlns:wpi="http://schemas.microsoft.com/office/word/2010/wordprocessingInk" xmlns:wne="http://schemas.microsoft.com/office/word/2006/wordml" xmlns:wps="http://schemas.microsoft.com/office/word/2010/wordprocessingShape" mc:Ignorable="w14 w15 wp14">
   <w:abstractNum w:abstractNumId="0">
-    <w:nsid w:val="14960559"/>
+    <w:nsid w:val="7F6231A7"/>
     <w:multiLevelType w:val="hybridMultilevel"/>
-    <w:tmpl w:val="4C3E394C"/>
-    <w:lvl w:ilvl="0" w:tplc="0809000F">
+    <w:tmpl w:val="FDF6797E"/>
+    <w:lvl w:ilvl="0" w:tplc="0409000F">
       <w:start w:val="1"/>
       <w:numFmt w:val="decimal"/>
       <w:lvlText w:val="%1."/>
       <w:lvlJc w:val="left"/>
       <w:pPr>
-        <w:ind w:left="720" w:hanging="360"/>
-      </w:pPr>
-      <w:rPr>
-        <w:rFonts w:hint="default"/>
-      </w:rPr>
+        <w:ind w:left="2520" w:hanging="360"/>
+      </w:pPr>
     </w:lvl>
-    <w:lvl w:ilvl="1" w:tplc="08090019" w:tentative="1">
+    <w:lvl w:ilvl="1" w:tplc="04090019">
       <w:start w:val="1"/>
       <w:numFmt w:val="lowerLetter"/>
       <w:lvlText w:val="%2."/>
       <w:lvlJc w:val="left"/>
       <w:pPr>
-        <w:ind w:left="1440" w:hanging="360"/>
+        <w:ind w:left="3240" w:hanging="360"/>
       </w:pPr>
     </w:lvl>
-    <w:lvl w:ilvl="2" w:tplc="0809001B" w:tentative="1">
+    <w:lvl w:ilvl="2" w:tplc="0409001B">
       <w:start w:val="1"/>
       <w:numFmt w:val="lowerRoman"/>
       <w:lvlText w:val="%3."/>
       <w:lvlJc w:val="right"/>
       <w:pPr>
-        <w:ind w:left="2160" w:hanging="180"/>
+        <w:ind w:left="3960" w:hanging="180"/>
       </w:pPr>
     </w:lvl>
-    <w:lvl w:ilvl="3" w:tplc="0809000F" w:tentative="1">
+    <w:lvl w:ilvl="3" w:tplc="0409000F">
       <w:start w:val="1"/>
       <w:numFmt w:val="decimal"/>
       <w:lvlText w:val="%4."/>
       <w:lvlJc w:val="left"/>
       <w:pPr>
-        <w:ind w:left="2880" w:hanging="360"/>
+        <w:ind w:left="4680" w:hanging="360"/>
       </w:pPr>
     </w:lvl>
-    <w:lvl w:ilvl="4" w:tplc="08090019" w:tentative="1">
+    <w:lvl w:ilvl="4" w:tplc="04090019">
       <w:start w:val="1"/>
       <w:numFmt w:val="lowerLetter"/>
       <w:lvlText w:val="%5."/>
       <w:lvlJc w:val="left"/>
       <w:pPr>
-        <w:ind w:left="3600" w:hanging="360"/>
+        <w:ind w:left="5400" w:hanging="360"/>
       </w:pPr>
     </w:lvl>
-    <w:lvl w:ilvl="5" w:tplc="0809001B" w:tentative="1">
+    <w:lvl w:ilvl="5" w:tplc="0409001B">
       <w:start w:val="1"/>
       <w:numFmt w:val="lowerRoman"/>
       <w:lvlText w:val="%6."/>
       <w:lvlJc w:val="right"/>
       <w:pPr>
-        <w:ind w:left="4320" w:hanging="180"/>
+        <w:ind w:left="6120" w:hanging="180"/>
       </w:pPr>
     </w:lvl>
-    <w:lvl w:ilvl="6" w:tplc="0809000F" w:tentative="1">
+    <w:lvl w:ilvl="6" w:tplc="0409000F">
       <w:start w:val="1"/>
       <w:numFmt w:val="decimal"/>
       <w:lvlText w:val="%7."/>
       <w:lvlJc w:val="left"/>
       <w:pPr>
-        <w:ind w:left="5040" w:hanging="360"/>
+        <w:ind w:left="6840" w:hanging="360"/>
       </w:pPr>
     </w:lvl>
-    <w:lvl w:ilvl="7" w:tplc="08090019" w:tentative="1">
+    <w:lvl w:ilvl="7" w:tplc="04090019">
       <w:start w:val="1"/>
       <w:numFmt w:val="lowerLetter"/>
       <w:lvlText w:val="%8."/>
       <w:lvlJc w:val="left"/>
       <w:pPr>
-        <w:ind w:left="5760" w:hanging="360"/>
+        <w:ind w:left="7560" w:hanging="360"/>
       </w:pPr>
     </w:lvl>
-    <w:lvl w:ilvl="8" w:tplc="0809001B" w:tentative="1">
+    <w:lvl w:ilvl="8" w:tplc="0409001B">
       <w:start w:val="1"/>
       <w:numFmt w:val="lowerRoman"/>
       <w:lvlText w:val="%9."/>
       <w:lvlJc w:val="right"/>
       <w:pPr>
-        <w:ind w:left="6480" w:hanging="180"/>
+        <w:ind w:left="8280" w:hanging="180"/>
       </w:pPr>
     </w:lvl>
   </w:abstractNum>
   <w:num w:numId="1">
     <w:abstractNumId w:val="0"/>
+    <w:lvlOverride w:ilvl="0">
+      <w:startOverride w:val="1"/>
+    </w:lvlOverride>
+    <w:lvlOverride w:ilvl="1">
+      <w:startOverride w:val="1"/>
+    </w:lvlOverride>
+    <w:lvlOverride w:ilvl="2">
+      <w:startOverride w:val="1"/>
+    </w:lvlOverride>
+    <w:lvlOverride w:ilvl="3">
+      <w:startOverride w:val="1"/>
+    </w:lvlOverride>
+    <w:lvlOverride w:ilvl="4">
+      <w:startOverride w:val="1"/>
+    </w:lvlOverride>
+    <w:lvlOverride w:ilvl="5">
+      <w:startOverride w:val="1"/>
+    </w:lvlOverride>
+    <w:lvlOverride w:ilvl="6">
+      <w:startOverride w:val="1"/>
+    </w:lvlOverride>
+    <w:lvlOverride w:ilvl="7">
+      <w:startOverride w:val="1"/>
+    </w:lvlOverride>
+    <w:lvlOverride w:ilvl="8">
+      <w:startOverride w:val="1"/>
+    </w:lvlOverride>
   </w:num>
 </w:numbering>
 </file>
@@ -2153,7 +2677,7 @@
         <w:rFonts w:asciiTheme="minorHAnsi" w:eastAsiaTheme="minorHAnsi" w:hAnsiTheme="minorHAnsi" w:cstheme="minorBidi"/>
         <w:sz w:val="22"/>
         <w:szCs w:val="22"/>
-        <w:lang w:val="en-GB" w:eastAsia="en-US" w:bidi="si-LK"/>
+        <w:lang w:val="en-US" w:eastAsia="en-US" w:bidi="ar-SA"/>
       </w:rPr>
     </w:rPrDefault>
     <w:pPrDefault>
@@ -2568,7 +3092,7 @@
   </w:style>
   <w:style w:type="paragraph" w:customStyle="1" w:styleId="Default">
     <w:name w:val="Default"/>
-    <w:rsid w:val="00E601D9"/>
+    <w:rsid w:val="00296E2F"/>
     <w:pPr>
       <w:autoSpaceDE w:val="0"/>
       <w:autoSpaceDN w:val="0"/>
@@ -2580,18 +3104,8 @@
       <w:color w:val="000000"/>
       <w:sz w:val="24"/>
       <w:szCs w:val="24"/>
+      <w:lang w:val="en-GB" w:bidi="si-LK"/>
     </w:rPr>
-  </w:style>
-  <w:style w:type="paragraph" w:styleId="ListParagraph">
-    <w:name w:val="List Paragraph"/>
-    <w:basedOn w:val="Normal"/>
-    <w:uiPriority w:val="34"/>
-    <w:qFormat/>
-    <w:rsid w:val="00A778EE"/>
-    <w:pPr>
-      <w:ind w:left="720"/>
-      <w:contextualSpacing/>
-    </w:pPr>
   </w:style>
   <w:style w:type="paragraph" w:styleId="Caption">
     <w:name w:val="caption"/>
@@ -2600,7 +3114,7 @@
     <w:uiPriority w:val="35"/>
     <w:unhideWhenUsed/>
     <w:qFormat/>
-    <w:rsid w:val="00E77282"/>
+    <w:rsid w:val="00296E2F"/>
     <w:pPr>
       <w:spacing w:after="200" w:line="240" w:lineRule="auto"/>
     </w:pPr>
@@ -2610,51 +3124,8 @@
       <w:color w:val="44546A" w:themeColor="text2"/>
       <w:sz w:val="18"/>
       <w:szCs w:val="18"/>
+      <w:lang w:val="en-GB" w:bidi="si-LK"/>
     </w:rPr>
-  </w:style>
-  <w:style w:type="paragraph" w:styleId="Header">
-    <w:name w:val="header"/>
-    <w:basedOn w:val="Normal"/>
-    <w:link w:val="HeaderChar"/>
-    <w:uiPriority w:val="99"/>
-    <w:unhideWhenUsed/>
-    <w:rsid w:val="00E77282"/>
-    <w:pPr>
-      <w:tabs>
-        <w:tab w:val="center" w:pos="4513"/>
-        <w:tab w:val="right" w:pos="9026"/>
-      </w:tabs>
-      <w:spacing w:after="0" w:line="240" w:lineRule="auto"/>
-    </w:pPr>
-  </w:style>
-  <w:style w:type="character" w:customStyle="1" w:styleId="HeaderChar">
-    <w:name w:val="Header Char"/>
-    <w:basedOn w:val="DefaultParagraphFont"/>
-    <w:link w:val="Header"/>
-    <w:uiPriority w:val="99"/>
-    <w:rsid w:val="00E77282"/>
-  </w:style>
-  <w:style w:type="paragraph" w:styleId="Footer">
-    <w:name w:val="footer"/>
-    <w:basedOn w:val="Normal"/>
-    <w:link w:val="FooterChar"/>
-    <w:uiPriority w:val="99"/>
-    <w:unhideWhenUsed/>
-    <w:rsid w:val="00E77282"/>
-    <w:pPr>
-      <w:tabs>
-        <w:tab w:val="center" w:pos="4513"/>
-        <w:tab w:val="right" w:pos="9026"/>
-      </w:tabs>
-      <w:spacing w:after="0" w:line="240" w:lineRule="auto"/>
-    </w:pPr>
-  </w:style>
-  <w:style w:type="character" w:customStyle="1" w:styleId="FooterChar">
-    <w:name w:val="Footer Char"/>
-    <w:basedOn w:val="DefaultParagraphFont"/>
-    <w:link w:val="Footer"/>
-    <w:uiPriority w:val="99"/>
-    <w:rsid w:val="00E77282"/>
   </w:style>
 </w:styles>
 </file>
@@ -2676,7 +3147,7 @@
         <a:srgbClr val="E7E6E6"/>
       </a:lt2>
       <a:accent1>
-        <a:srgbClr val="5B9BD5"/>
+        <a:srgbClr val="4472C4"/>
       </a:accent1>
       <a:accent2>
         <a:srgbClr val="ED7D31"/>
@@ -2688,7 +3159,7 @@
         <a:srgbClr val="FFC000"/>
       </a:accent4>
       <a:accent5>
-        <a:srgbClr val="4472C4"/>
+        <a:srgbClr val="5B9BD5"/>
       </a:accent5>
       <a:accent6>
         <a:srgbClr val="70AD47"/>
@@ -2705,9 +3176,9 @@
         <a:latin typeface="Calibri Light" panose="020F0302020204030204"/>
         <a:ea typeface=""/>
         <a:cs typeface=""/>
-        <a:font script="Jpan" typeface="ＭＳ ゴシック"/>
+        <a:font script="Jpan" typeface="游ゴシック Light"/>
         <a:font script="Hang" typeface="맑은 고딕"/>
-        <a:font script="Hans" typeface="宋体"/>
+        <a:font script="Hans" typeface="等线 Light"/>
         <a:font script="Hant" typeface="新細明體"/>
         <a:font script="Arab" typeface="Times New Roman"/>
         <a:font script="Hebr" typeface="Times New Roman"/>
@@ -2740,9 +3211,9 @@
         <a:latin typeface="Calibri" panose="020F0502020204030204"/>
         <a:ea typeface=""/>
         <a:cs typeface=""/>
-        <a:font script="Jpan" typeface="ＭＳ 明朝"/>
+        <a:font script="Jpan" typeface="游明朝"/>
         <a:font script="Hang" typeface="맑은 고딕"/>
-        <a:font script="Hans" typeface="宋体"/>
+        <a:font script="Hans" typeface="等线"/>
         <a:font script="Hant" typeface="新細明體"/>
         <a:font script="Arab" typeface="Arial"/>
         <a:font script="Hebr" typeface="Arial"/>
@@ -2918,16 +3389,4 @@
     </a:ext>
   </a:extLst>
 </a:theme>
-</file>
-
-<file path=customXml/item1.xml><?xml version="1.0" encoding="utf-8"?>
-<b:Sources xmlns:b="http://schemas.openxmlformats.org/officeDocument/2006/bibliography" xmlns="http://schemas.openxmlformats.org/officeDocument/2006/bibliography" SelectedStyle="\APASixthEditionOfficeOnline.xsl" StyleName="APA" Version="6"/>
-</file>
-
-<file path=customXml/itemProps1.xml><?xml version="1.0" encoding="utf-8"?>
-<ds:datastoreItem xmlns:ds="http://schemas.openxmlformats.org/officeDocument/2006/customXml" ds:itemID="{43EB3E7A-946A-48B7-BF73-EEAD3C81D1BD}">
-  <ds:schemaRefs>
-    <ds:schemaRef ds:uri="http://schemas.openxmlformats.org/officeDocument/2006/bibliography"/>
-  </ds:schemaRefs>
-</ds:datastoreItem>
 </file>
</xml_diff>